<commit_message>
register, ama dokumen user manual sementara
</commit_message>
<xml_diff>
--- a/docs/Dokumen_User_Manual.docx
+++ b/docs/Dokumen_User_Manual.docx
@@ -603,13 +603,9 @@
             <w:tabs>
               <w:tab w:val="right" w:leader="dot" w:pos="9350"/>
             </w:tabs>
-            <w:spacing w:line="360" w:lineRule="auto"/>
             <w:rPr>
               <w:rFonts w:eastAsiaTheme="minorEastAsia"/>
               <w:noProof/>
-              <w:kern w:val="0"/>
-              <w:lang w:val="en-ID" w:eastAsia="en-ID"/>
-              <w14:ligatures w14:val="none"/>
             </w:rPr>
           </w:pPr>
           <w:r>
@@ -636,7 +632,7 @@
             </w:rPr>
             <w:fldChar w:fldCharType="separate"/>
           </w:r>
-          <w:hyperlink w:anchor="_Toc184677591" w:history="1">
+          <w:hyperlink w:anchor="_Toc184722139" w:history="1">
             <w:r>
               <w:rPr>
                 <w:rStyle w:val="Hyperlink"/>
@@ -664,7 +660,7 @@
                 <w:noProof/>
                 <w:webHidden/>
               </w:rPr>
-              <w:instrText xml:space="preserve"> PAGEREF _Toc184677591 \h </w:instrText>
+              <w:instrText xml:space="preserve"> PAGEREF _Toc184722139 \h </w:instrText>
             </w:r>
             <w:r>
               <w:rPr>
@@ -701,16 +697,12 @@
             <w:tabs>
               <w:tab w:val="right" w:leader="dot" w:pos="9350"/>
             </w:tabs>
-            <w:spacing w:line="360" w:lineRule="auto"/>
             <w:rPr>
               <w:rFonts w:eastAsiaTheme="minorEastAsia"/>
               <w:noProof/>
-              <w:kern w:val="0"/>
-              <w:lang w:val="en-ID" w:eastAsia="en-ID"/>
-              <w14:ligatures w14:val="none"/>
             </w:rPr>
           </w:pPr>
-          <w:hyperlink w:anchor="_Toc184677592" w:history="1">
+          <w:hyperlink w:anchor="_Toc184722140" w:history="1">
             <w:r>
               <w:rPr>
                 <w:rStyle w:val="Hyperlink"/>
@@ -738,7 +730,7 @@
                 <w:noProof/>
                 <w:webHidden/>
               </w:rPr>
-              <w:instrText xml:space="preserve"> PAGEREF _Toc184677592 \h </w:instrText>
+              <w:instrText xml:space="preserve"> PAGEREF _Toc184722140 \h </w:instrText>
             </w:r>
             <w:r>
               <w:rPr>
@@ -776,16 +768,12 @@
               <w:tab w:val="left" w:pos="660"/>
               <w:tab w:val="right" w:leader="dot" w:pos="9350"/>
             </w:tabs>
-            <w:spacing w:line="360" w:lineRule="auto"/>
             <w:rPr>
               <w:rFonts w:eastAsiaTheme="minorEastAsia"/>
               <w:noProof/>
-              <w:kern w:val="0"/>
-              <w:lang w:val="en-ID" w:eastAsia="en-ID"/>
-              <w14:ligatures w14:val="none"/>
             </w:rPr>
           </w:pPr>
-          <w:hyperlink w:anchor="_Toc184677593" w:history="1">
+          <w:hyperlink w:anchor="_Toc184722141" w:history="1">
             <w:r>
               <w:rPr>
                 <w:rStyle w:val="Hyperlink"/>
@@ -797,9 +785,6 @@
               <w:rPr>
                 <w:rFonts w:eastAsiaTheme="minorEastAsia"/>
                 <w:noProof/>
-                <w:kern w:val="0"/>
-                <w:lang w:val="en-ID" w:eastAsia="en-ID"/>
-                <w14:ligatures w14:val="none"/>
               </w:rPr>
               <w:tab/>
             </w:r>
@@ -808,7 +793,7 @@
                 <w:rStyle w:val="Hyperlink"/>
                 <w:noProof/>
               </w:rPr>
-              <w:t>Tujuan Pembuatan Dokumen</w:t>
+              <w:t>Tujuan Pembuatan Dokumen (Latar belakang)</w:t>
             </w:r>
             <w:r>
               <w:rPr>
@@ -829,7 +814,7 @@
                 <w:noProof/>
                 <w:webHidden/>
               </w:rPr>
-              <w:instrText xml:space="preserve"> PAGEREF _Toc184677593 \h </w:instrText>
+              <w:instrText xml:space="preserve"> PAGEREF _Toc184722141 \h </w:instrText>
             </w:r>
             <w:r>
               <w:rPr>
@@ -867,16 +852,12 @@
               <w:tab w:val="left" w:pos="660"/>
               <w:tab w:val="right" w:leader="dot" w:pos="9350"/>
             </w:tabs>
-            <w:spacing w:line="360" w:lineRule="auto"/>
             <w:rPr>
               <w:rFonts w:eastAsiaTheme="minorEastAsia"/>
               <w:noProof/>
-              <w:kern w:val="0"/>
-              <w:lang w:val="en-ID" w:eastAsia="en-ID"/>
-              <w14:ligatures w14:val="none"/>
             </w:rPr>
           </w:pPr>
-          <w:hyperlink w:anchor="_Toc184677594" w:history="1">
+          <w:hyperlink w:anchor="_Toc184722142" w:history="1">
             <w:r>
               <w:rPr>
                 <w:rStyle w:val="Hyperlink"/>
@@ -888,9 +869,6 @@
               <w:rPr>
                 <w:rFonts w:eastAsiaTheme="minorEastAsia"/>
                 <w:noProof/>
-                <w:kern w:val="0"/>
-                <w:lang w:val="en-ID" w:eastAsia="en-ID"/>
-                <w14:ligatures w14:val="none"/>
               </w:rPr>
               <w:tab/>
             </w:r>
@@ -920,7 +898,7 @@
                 <w:noProof/>
                 <w:webHidden/>
               </w:rPr>
-              <w:instrText xml:space="preserve"> PAGEREF _Toc184677594 \h </w:instrText>
+              <w:instrText xml:space="preserve"> PAGEREF _Toc184722142 \h </w:instrText>
             </w:r>
             <w:r>
               <w:rPr>
@@ -957,16 +935,12 @@
             <w:tabs>
               <w:tab w:val="right" w:leader="dot" w:pos="9350"/>
             </w:tabs>
-            <w:spacing w:line="360" w:lineRule="auto"/>
             <w:rPr>
               <w:rFonts w:eastAsiaTheme="minorEastAsia"/>
               <w:noProof/>
-              <w:kern w:val="0"/>
-              <w:lang w:val="en-ID" w:eastAsia="en-ID"/>
-              <w14:ligatures w14:val="none"/>
             </w:rPr>
           </w:pPr>
-          <w:hyperlink w:anchor="_Toc184677595" w:history="1">
+          <w:hyperlink w:anchor="_Toc184722143" w:history="1">
             <w:r>
               <w:rPr>
                 <w:rStyle w:val="Hyperlink"/>
@@ -993,7 +967,7 @@
                 <w:noProof/>
                 <w:webHidden/>
               </w:rPr>
-              <w:instrText xml:space="preserve"> PAGEREF _Toc184677595 \h </w:instrText>
+              <w:instrText xml:space="preserve"> PAGEREF _Toc184722143 \h </w:instrText>
             </w:r>
             <w:r>
               <w:rPr>
@@ -1030,16 +1004,12 @@
             <w:tabs>
               <w:tab w:val="right" w:leader="dot" w:pos="9350"/>
             </w:tabs>
-            <w:spacing w:line="360" w:lineRule="auto"/>
             <w:rPr>
               <w:rFonts w:eastAsiaTheme="minorEastAsia"/>
               <w:noProof/>
-              <w:kern w:val="0"/>
-              <w:lang w:val="en-ID" w:eastAsia="en-ID"/>
-              <w14:ligatures w14:val="none"/>
             </w:rPr>
           </w:pPr>
-          <w:hyperlink w:anchor="_Toc184677596" w:history="1">
+          <w:hyperlink w:anchor="_Toc184722144" w:history="1">
             <w:r>
               <w:rPr>
                 <w:rStyle w:val="Hyperlink"/>
@@ -1066,7 +1036,7 @@
                 <w:noProof/>
                 <w:webHidden/>
               </w:rPr>
-              <w:instrText xml:space="preserve"> PAGEREF _Toc184677596 \h </w:instrText>
+              <w:instrText xml:space="preserve"> PAGEREF _Toc184722144 \h </w:instrText>
             </w:r>
             <w:r>
               <w:rPr>
@@ -1104,16 +1074,12 @@
               <w:tab w:val="left" w:pos="660"/>
               <w:tab w:val="right" w:leader="dot" w:pos="9350"/>
             </w:tabs>
-            <w:spacing w:line="360" w:lineRule="auto"/>
             <w:rPr>
               <w:rFonts w:eastAsiaTheme="minorEastAsia"/>
               <w:noProof/>
-              <w:kern w:val="0"/>
-              <w:lang w:val="en-ID" w:eastAsia="en-ID"/>
-              <w14:ligatures w14:val="none"/>
             </w:rPr>
           </w:pPr>
-          <w:hyperlink w:anchor="_Toc184677597" w:history="1">
+          <w:hyperlink w:anchor="_Toc184722145" w:history="1">
             <w:r>
               <w:rPr>
                 <w:rStyle w:val="Hyperlink"/>
@@ -1125,9 +1091,6 @@
               <w:rPr>
                 <w:rFonts w:eastAsiaTheme="minorEastAsia"/>
                 <w:noProof/>
-                <w:kern w:val="0"/>
-                <w:lang w:val="en-ID" w:eastAsia="en-ID"/>
-                <w14:ligatures w14:val="none"/>
               </w:rPr>
               <w:tab/>
             </w:r>
@@ -1157,7 +1120,7 @@
                 <w:noProof/>
                 <w:webHidden/>
               </w:rPr>
-              <w:instrText xml:space="preserve"> PAGEREF _Toc184677597 \h </w:instrText>
+              <w:instrText xml:space="preserve"> PAGEREF _Toc184722145 \h </w:instrText>
             </w:r>
             <w:r>
               <w:rPr>
@@ -1195,16 +1158,12 @@
               <w:tab w:val="left" w:pos="660"/>
               <w:tab w:val="right" w:leader="dot" w:pos="9350"/>
             </w:tabs>
-            <w:spacing w:line="360" w:lineRule="auto"/>
             <w:rPr>
               <w:rFonts w:eastAsiaTheme="minorEastAsia"/>
               <w:noProof/>
-              <w:kern w:val="0"/>
-              <w:lang w:val="en-ID" w:eastAsia="en-ID"/>
-              <w14:ligatures w14:val="none"/>
             </w:rPr>
           </w:pPr>
-          <w:hyperlink w:anchor="_Toc184677598" w:history="1">
+          <w:hyperlink w:anchor="_Toc184722146" w:history="1">
             <w:r>
               <w:rPr>
                 <w:rStyle w:val="Hyperlink"/>
@@ -1216,9 +1175,6 @@
               <w:rPr>
                 <w:rFonts w:eastAsiaTheme="minorEastAsia"/>
                 <w:noProof/>
-                <w:kern w:val="0"/>
-                <w:lang w:val="en-ID" w:eastAsia="en-ID"/>
-                <w14:ligatures w14:val="none"/>
               </w:rPr>
               <w:tab/>
             </w:r>
@@ -1248,7 +1204,7 @@
                 <w:noProof/>
                 <w:webHidden/>
               </w:rPr>
-              <w:instrText xml:space="preserve"> PAGEREF _Toc184677598 \h </w:instrText>
+              <w:instrText xml:space="preserve"> PAGEREF _Toc184722146 \h </w:instrText>
             </w:r>
             <w:r>
               <w:rPr>
@@ -1285,16 +1241,12 @@
             <w:tabs>
               <w:tab w:val="right" w:leader="dot" w:pos="9350"/>
             </w:tabs>
-            <w:spacing w:line="360" w:lineRule="auto"/>
             <w:rPr>
               <w:rFonts w:eastAsiaTheme="minorEastAsia"/>
               <w:noProof/>
-              <w:kern w:val="0"/>
-              <w:lang w:val="en-ID" w:eastAsia="en-ID"/>
-              <w14:ligatures w14:val="none"/>
             </w:rPr>
           </w:pPr>
-          <w:hyperlink w:anchor="_Toc184677599" w:history="1">
+          <w:hyperlink w:anchor="_Toc184722147" w:history="1">
             <w:r>
               <w:rPr>
                 <w:rStyle w:val="Hyperlink"/>
@@ -1321,7 +1273,7 @@
                 <w:noProof/>
                 <w:webHidden/>
               </w:rPr>
-              <w:instrText xml:space="preserve"> PAGEREF _Toc184677599 \h </w:instrText>
+              <w:instrText xml:space="preserve"> PAGEREF _Toc184722147 \h </w:instrText>
             </w:r>
             <w:r>
               <w:rPr>
@@ -1358,16 +1310,12 @@
             <w:tabs>
               <w:tab w:val="right" w:leader="dot" w:pos="9350"/>
             </w:tabs>
-            <w:spacing w:line="360" w:lineRule="auto"/>
             <w:rPr>
               <w:rFonts w:eastAsiaTheme="minorEastAsia"/>
               <w:noProof/>
-              <w:kern w:val="0"/>
-              <w:lang w:val="en-ID" w:eastAsia="en-ID"/>
-              <w14:ligatures w14:val="none"/>
             </w:rPr>
           </w:pPr>
-          <w:hyperlink w:anchor="_Toc184677600" w:history="1">
+          <w:hyperlink w:anchor="_Toc184722148" w:history="1">
             <w:r>
               <w:rPr>
                 <w:rStyle w:val="Hyperlink"/>
@@ -1394,7 +1342,7 @@
                 <w:noProof/>
                 <w:webHidden/>
               </w:rPr>
-              <w:instrText xml:space="preserve"> PAGEREF _Toc184677600 \h </w:instrText>
+              <w:instrText xml:space="preserve"> PAGEREF _Toc184722148 \h </w:instrText>
             </w:r>
             <w:r>
               <w:rPr>
@@ -1432,16 +1380,12 @@
               <w:tab w:val="left" w:pos="660"/>
               <w:tab w:val="right" w:leader="dot" w:pos="9350"/>
             </w:tabs>
-            <w:spacing w:line="360" w:lineRule="auto"/>
             <w:rPr>
               <w:rFonts w:eastAsiaTheme="minorEastAsia"/>
               <w:noProof/>
-              <w:kern w:val="0"/>
-              <w:lang w:val="en-ID" w:eastAsia="en-ID"/>
-              <w14:ligatures w14:val="none"/>
             </w:rPr>
           </w:pPr>
-          <w:hyperlink w:anchor="_Toc184677601" w:history="1">
+          <w:hyperlink w:anchor="_Toc184722149" w:history="1">
             <w:r>
               <w:rPr>
                 <w:rStyle w:val="Hyperlink"/>
@@ -1455,9 +1399,6 @@
               <w:rPr>
                 <w:rFonts w:eastAsiaTheme="minorEastAsia"/>
                 <w:noProof/>
-                <w:kern w:val="0"/>
-                <w:lang w:val="en-ID" w:eastAsia="en-ID"/>
-                <w14:ligatures w14:val="none"/>
               </w:rPr>
               <w:tab/>
             </w:r>
@@ -1489,197 +1430,7 @@
                 <w:noProof/>
                 <w:webHidden/>
               </w:rPr>
-              <w:instrText xml:space="preserve"> PAGEREF _Toc184677601 \h </w:instrText>
-            </w:r>
-            <w:r>
-              <w:rPr>
-                <w:noProof/>
-                <w:webHidden/>
-              </w:rPr>
-            </w:r>
-            <w:r>
-              <w:rPr>
-                <w:noProof/>
-                <w:webHidden/>
-              </w:rPr>
-              <w:fldChar w:fldCharType="separate"/>
-            </w:r>
-            <w:r>
-              <w:rPr>
-                <w:noProof/>
-                <w:webHidden/>
-              </w:rPr>
-              <w:t>4</w:t>
-            </w:r>
-            <w:r>
-              <w:rPr>
-                <w:noProof/>
-                <w:webHidden/>
-              </w:rPr>
-              <w:fldChar w:fldCharType="end"/>
-            </w:r>
-          </w:hyperlink>
-        </w:p>
-        <w:p>
-          <w:pPr>
-            <w:pStyle w:val="TOC2"/>
-            <w:tabs>
-              <w:tab w:val="left" w:pos="660"/>
-              <w:tab w:val="right" w:leader="dot" w:pos="9350"/>
-            </w:tabs>
-            <w:spacing w:line="360" w:lineRule="auto"/>
-            <w:rPr>
-              <w:rFonts w:eastAsiaTheme="minorEastAsia"/>
-              <w:noProof/>
-              <w:kern w:val="0"/>
-              <w:lang w:val="en-ID" w:eastAsia="en-ID"/>
-              <w14:ligatures w14:val="none"/>
-            </w:rPr>
-          </w:pPr>
-          <w:hyperlink w:anchor="_Toc184677602" w:history="1">
-            <w:r>
-              <w:rPr>
-                <w:rStyle w:val="Hyperlink"/>
-                <w:rFonts w:eastAsia="Times New Roman"/>
-                <w:noProof/>
-                <w:lang w:val="en-ID" w:eastAsia="en-ID"/>
-              </w:rPr>
-              <w:t>B.</w:t>
-            </w:r>
-            <w:r>
-              <w:rPr>
-                <w:rFonts w:eastAsiaTheme="minorEastAsia"/>
-                <w:noProof/>
-                <w:kern w:val="0"/>
-                <w:lang w:val="en-ID" w:eastAsia="en-ID"/>
-                <w14:ligatures w14:val="none"/>
-              </w:rPr>
-              <w:tab/>
-            </w:r>
-            <w:r>
-              <w:rPr>
-                <w:rStyle w:val="Hyperlink"/>
-                <w:rFonts w:eastAsia="Times New Roman"/>
-                <w:noProof/>
-                <w:lang w:val="en-ID" w:eastAsia="en-ID"/>
-              </w:rPr>
-              <w:t>Fitur Manajemen Tim</w:t>
-            </w:r>
-            <w:r>
-              <w:rPr>
-                <w:noProof/>
-                <w:webHidden/>
-              </w:rPr>
-              <w:tab/>
-            </w:r>
-            <w:r>
-              <w:rPr>
-                <w:noProof/>
-                <w:webHidden/>
-              </w:rPr>
-              <w:fldChar w:fldCharType="begin"/>
-            </w:r>
-            <w:r>
-              <w:rPr>
-                <w:noProof/>
-                <w:webHidden/>
-              </w:rPr>
-              <w:instrText xml:space="preserve"> PAGEREF _Toc184677602 \h </w:instrText>
-            </w:r>
-            <w:r>
-              <w:rPr>
-                <w:noProof/>
-                <w:webHidden/>
-              </w:rPr>
-            </w:r>
-            <w:r>
-              <w:rPr>
-                <w:noProof/>
-                <w:webHidden/>
-              </w:rPr>
-              <w:fldChar w:fldCharType="separate"/>
-            </w:r>
-            <w:r>
-              <w:rPr>
-                <w:noProof/>
-                <w:webHidden/>
-              </w:rPr>
-              <w:t>4</w:t>
-            </w:r>
-            <w:r>
-              <w:rPr>
-                <w:noProof/>
-                <w:webHidden/>
-              </w:rPr>
-              <w:fldChar w:fldCharType="end"/>
-            </w:r>
-          </w:hyperlink>
-        </w:p>
-        <w:p>
-          <w:pPr>
-            <w:pStyle w:val="TOC2"/>
-            <w:tabs>
-              <w:tab w:val="left" w:pos="660"/>
-              <w:tab w:val="right" w:leader="dot" w:pos="9350"/>
-            </w:tabs>
-            <w:spacing w:line="360" w:lineRule="auto"/>
-            <w:rPr>
-              <w:rFonts w:eastAsiaTheme="minorEastAsia"/>
-              <w:noProof/>
-              <w:kern w:val="0"/>
-              <w:lang w:val="en-ID" w:eastAsia="en-ID"/>
-              <w14:ligatures w14:val="none"/>
-            </w:rPr>
-          </w:pPr>
-          <w:hyperlink w:anchor="_Toc184677603" w:history="1">
-            <w:r>
-              <w:rPr>
-                <w:rStyle w:val="Hyperlink"/>
-                <w:rFonts w:eastAsia="Times New Roman"/>
-                <w:noProof/>
-                <w:lang w:val="en-ID" w:eastAsia="en-ID"/>
-              </w:rPr>
-              <w:t>C.</w:t>
-            </w:r>
-            <w:r>
-              <w:rPr>
-                <w:rFonts w:eastAsiaTheme="minorEastAsia"/>
-                <w:noProof/>
-                <w:kern w:val="0"/>
-                <w:lang w:val="en-ID" w:eastAsia="en-ID"/>
-                <w14:ligatures w14:val="none"/>
-              </w:rPr>
-              <w:tab/>
-            </w:r>
-            <w:r>
-              <w:rPr>
-                <w:rStyle w:val="Hyperlink"/>
-                <w:rFonts w:eastAsia="Times New Roman"/>
-                <w:noProof/>
-                <w:lang w:val="en-ID" w:eastAsia="en-ID"/>
-              </w:rPr>
-              <w:t>Fitur Pengelolaan Event</w:t>
-            </w:r>
-            <w:r>
-              <w:rPr>
-                <w:noProof/>
-                <w:webHidden/>
-              </w:rPr>
-              <w:tab/>
-            </w:r>
-            <w:r>
-              <w:rPr>
-                <w:noProof/>
-                <w:webHidden/>
-              </w:rPr>
-              <w:fldChar w:fldCharType="begin"/>
-            </w:r>
-            <w:r>
-              <w:rPr>
-                <w:noProof/>
-                <w:webHidden/>
-              </w:rPr>
-              <w:instrText xml:space="preserve"> PAGEREF _Toc184677603 \h </w:instrText>
+              <w:instrText xml:space="preserve"> PAGEREF _Toc184722149 \h </w:instrText>
             </w:r>
             <w:r>
               <w:rPr>
@@ -1717,16 +1468,12 @@
               <w:tab w:val="left" w:pos="660"/>
               <w:tab w:val="right" w:leader="dot" w:pos="9350"/>
             </w:tabs>
-            <w:spacing w:line="360" w:lineRule="auto"/>
             <w:rPr>
               <w:rFonts w:eastAsiaTheme="minorEastAsia"/>
               <w:noProof/>
-              <w:kern w:val="0"/>
-              <w:lang w:val="en-ID" w:eastAsia="en-ID"/>
-              <w14:ligatures w14:val="none"/>
             </w:rPr>
           </w:pPr>
-          <w:hyperlink w:anchor="_Toc184677604" w:history="1">
+          <w:hyperlink w:anchor="_Toc184722150" w:history="1">
             <w:r>
               <w:rPr>
                 <w:rStyle w:val="Hyperlink"/>
@@ -1734,15 +1481,12 @@
                 <w:noProof/>
                 <w:lang w:val="en-ID" w:eastAsia="en-ID"/>
               </w:rPr>
-              <w:t>D.</w:t>
+              <w:t>B.</w:t>
             </w:r>
             <w:r>
               <w:rPr>
                 <w:rFonts w:eastAsiaTheme="minorEastAsia"/>
                 <w:noProof/>
-                <w:kern w:val="0"/>
-                <w:lang w:val="en-ID" w:eastAsia="en-ID"/>
-                <w14:ligatures w14:val="none"/>
               </w:rPr>
               <w:tab/>
             </w:r>
@@ -1753,7 +1497,7 @@
                 <w:noProof/>
                 <w:lang w:val="en-ID" w:eastAsia="en-ID"/>
               </w:rPr>
-              <w:t>Fitur Pengelolaan Achievement</w:t>
+              <w:t>Fitur Manajemen Tim</w:t>
             </w:r>
             <w:r>
               <w:rPr>
@@ -1774,7 +1518,7 @@
                 <w:noProof/>
                 <w:webHidden/>
               </w:rPr>
-              <w:instrText xml:space="preserve"> PAGEREF _Toc184677604 \h </w:instrText>
+              <w:instrText xml:space="preserve"> PAGEREF _Toc184722150 \h </w:instrText>
             </w:r>
             <w:r>
               <w:rPr>
@@ -1812,16 +1556,12 @@
               <w:tab w:val="left" w:pos="660"/>
               <w:tab w:val="right" w:leader="dot" w:pos="9350"/>
             </w:tabs>
-            <w:spacing w:line="360" w:lineRule="auto"/>
             <w:rPr>
               <w:rFonts w:eastAsiaTheme="minorEastAsia"/>
               <w:noProof/>
-              <w:kern w:val="0"/>
-              <w:lang w:val="en-ID" w:eastAsia="en-ID"/>
-              <w14:ligatures w14:val="none"/>
             </w:rPr>
           </w:pPr>
-          <w:hyperlink w:anchor="_Toc184677605" w:history="1">
+          <w:hyperlink w:anchor="_Toc184722151" w:history="1">
             <w:r>
               <w:rPr>
                 <w:rStyle w:val="Hyperlink"/>
@@ -1829,15 +1569,12 @@
                 <w:noProof/>
                 <w:lang w:val="en-ID" w:eastAsia="en-ID"/>
               </w:rPr>
-              <w:t>E.</w:t>
+              <w:t>C.</w:t>
             </w:r>
             <w:r>
               <w:rPr>
                 <w:rFonts w:eastAsiaTheme="minorEastAsia"/>
                 <w:noProof/>
-                <w:kern w:val="0"/>
-                <w:lang w:val="en-ID" w:eastAsia="en-ID"/>
-                <w14:ligatures w14:val="none"/>
               </w:rPr>
               <w:tab/>
             </w:r>
@@ -1848,7 +1585,7 @@
                 <w:noProof/>
                 <w:lang w:val="en-ID" w:eastAsia="en-ID"/>
               </w:rPr>
-              <w:t>Fitur Status Member</w:t>
+              <w:t>Fitur Pengelolaan Event</w:t>
             </w:r>
             <w:r>
               <w:rPr>
@@ -1869,343 +1606,7 @@
                 <w:noProof/>
                 <w:webHidden/>
               </w:rPr>
-              <w:instrText xml:space="preserve"> PAGEREF _Toc184677605 \h </w:instrText>
-            </w:r>
-            <w:r>
-              <w:rPr>
-                <w:noProof/>
-                <w:webHidden/>
-              </w:rPr>
-            </w:r>
-            <w:r>
-              <w:rPr>
-                <w:noProof/>
-                <w:webHidden/>
-              </w:rPr>
-              <w:fldChar w:fldCharType="separate"/>
-            </w:r>
-            <w:r>
-              <w:rPr>
-                <w:noProof/>
-                <w:webHidden/>
-              </w:rPr>
-              <w:t>5</w:t>
-            </w:r>
-            <w:r>
-              <w:rPr>
-                <w:noProof/>
-                <w:webHidden/>
-              </w:rPr>
-              <w:fldChar w:fldCharType="end"/>
-            </w:r>
-          </w:hyperlink>
-        </w:p>
-        <w:p>
-          <w:pPr>
-            <w:pStyle w:val="TOC2"/>
-            <w:tabs>
-              <w:tab w:val="left" w:pos="660"/>
-              <w:tab w:val="right" w:leader="dot" w:pos="9350"/>
-            </w:tabs>
-            <w:spacing w:line="360" w:lineRule="auto"/>
-            <w:rPr>
-              <w:rFonts w:eastAsiaTheme="minorEastAsia"/>
-              <w:noProof/>
-              <w:kern w:val="0"/>
-              <w:lang w:val="en-ID" w:eastAsia="en-ID"/>
-              <w14:ligatures w14:val="none"/>
-            </w:rPr>
-          </w:pPr>
-          <w:hyperlink w:anchor="_Toc184677606" w:history="1">
-            <w:r>
-              <w:rPr>
-                <w:rStyle w:val="Hyperlink"/>
-                <w:rFonts w:eastAsia="Times New Roman"/>
-                <w:noProof/>
-                <w:lang w:val="en-ID" w:eastAsia="en-ID"/>
-              </w:rPr>
-              <w:t>F.</w:t>
-            </w:r>
-            <w:r>
-              <w:rPr>
-                <w:rFonts w:eastAsiaTheme="minorEastAsia"/>
-                <w:noProof/>
-                <w:kern w:val="0"/>
-                <w:lang w:val="en-ID" w:eastAsia="en-ID"/>
-                <w14:ligatures w14:val="none"/>
-              </w:rPr>
-              <w:tab/>
-            </w:r>
-            <w:r>
-              <w:rPr>
-                <w:rStyle w:val="Hyperlink"/>
-                <w:rFonts w:eastAsia="Times New Roman"/>
-                <w:noProof/>
-                <w:lang w:val="en-ID" w:eastAsia="en-ID"/>
-              </w:rPr>
-              <w:t>Fitur Status Proposal</w:t>
-            </w:r>
-            <w:r>
-              <w:rPr>
-                <w:noProof/>
-                <w:webHidden/>
-              </w:rPr>
-              <w:tab/>
-            </w:r>
-            <w:r>
-              <w:rPr>
-                <w:noProof/>
-                <w:webHidden/>
-              </w:rPr>
-              <w:fldChar w:fldCharType="begin"/>
-            </w:r>
-            <w:r>
-              <w:rPr>
-                <w:noProof/>
-                <w:webHidden/>
-              </w:rPr>
-              <w:instrText xml:space="preserve"> PAGEREF _Toc184677606 \h </w:instrText>
-            </w:r>
-            <w:r>
-              <w:rPr>
-                <w:noProof/>
-                <w:webHidden/>
-              </w:rPr>
-            </w:r>
-            <w:r>
-              <w:rPr>
-                <w:noProof/>
-                <w:webHidden/>
-              </w:rPr>
-              <w:fldChar w:fldCharType="separate"/>
-            </w:r>
-            <w:r>
-              <w:rPr>
-                <w:noProof/>
-                <w:webHidden/>
-              </w:rPr>
-              <w:t>5</w:t>
-            </w:r>
-            <w:r>
-              <w:rPr>
-                <w:noProof/>
-                <w:webHidden/>
-              </w:rPr>
-              <w:fldChar w:fldCharType="end"/>
-            </w:r>
-          </w:hyperlink>
-        </w:p>
-        <w:p>
-          <w:pPr>
-            <w:pStyle w:val="TOC2"/>
-            <w:tabs>
-              <w:tab w:val="left" w:pos="660"/>
-              <w:tab w:val="right" w:leader="dot" w:pos="9350"/>
-            </w:tabs>
-            <w:spacing w:line="360" w:lineRule="auto"/>
-            <w:rPr>
-              <w:rFonts w:eastAsiaTheme="minorEastAsia"/>
-              <w:noProof/>
-              <w:kern w:val="0"/>
-              <w:lang w:val="en-ID" w:eastAsia="en-ID"/>
-              <w14:ligatures w14:val="none"/>
-            </w:rPr>
-          </w:pPr>
-          <w:hyperlink w:anchor="_Toc184677607" w:history="1">
-            <w:r>
-              <w:rPr>
-                <w:rStyle w:val="Hyperlink"/>
-                <w:rFonts w:eastAsia="Times New Roman"/>
-                <w:noProof/>
-                <w:lang w:val="en-ID" w:eastAsia="en-ID"/>
-              </w:rPr>
-              <w:t>G.</w:t>
-            </w:r>
-            <w:r>
-              <w:rPr>
-                <w:rFonts w:eastAsiaTheme="minorEastAsia"/>
-                <w:noProof/>
-                <w:kern w:val="0"/>
-                <w:lang w:val="en-ID" w:eastAsia="en-ID"/>
-                <w14:ligatures w14:val="none"/>
-              </w:rPr>
-              <w:tab/>
-            </w:r>
-            <w:r>
-              <w:rPr>
-                <w:rStyle w:val="Hyperlink"/>
-                <w:rFonts w:eastAsia="Times New Roman"/>
-                <w:noProof/>
-                <w:lang w:val="en-ID" w:eastAsia="en-ID"/>
-              </w:rPr>
-              <w:t>Fitur My Teams</w:t>
-            </w:r>
-            <w:r>
-              <w:rPr>
-                <w:noProof/>
-                <w:webHidden/>
-              </w:rPr>
-              <w:tab/>
-            </w:r>
-            <w:r>
-              <w:rPr>
-                <w:noProof/>
-                <w:webHidden/>
-              </w:rPr>
-              <w:fldChar w:fldCharType="begin"/>
-            </w:r>
-            <w:r>
-              <w:rPr>
-                <w:noProof/>
-                <w:webHidden/>
-              </w:rPr>
-              <w:instrText xml:space="preserve"> PAGEREF _Toc184677607 \h </w:instrText>
-            </w:r>
-            <w:r>
-              <w:rPr>
-                <w:noProof/>
-                <w:webHidden/>
-              </w:rPr>
-            </w:r>
-            <w:r>
-              <w:rPr>
-                <w:noProof/>
-                <w:webHidden/>
-              </w:rPr>
-              <w:fldChar w:fldCharType="separate"/>
-            </w:r>
-            <w:r>
-              <w:rPr>
-                <w:noProof/>
-                <w:webHidden/>
-              </w:rPr>
-              <w:t>5</w:t>
-            </w:r>
-            <w:r>
-              <w:rPr>
-                <w:noProof/>
-                <w:webHidden/>
-              </w:rPr>
-              <w:fldChar w:fldCharType="end"/>
-            </w:r>
-          </w:hyperlink>
-        </w:p>
-        <w:p>
-          <w:pPr>
-            <w:pStyle w:val="TOC1"/>
-            <w:tabs>
-              <w:tab w:val="right" w:leader="dot" w:pos="9350"/>
-            </w:tabs>
-            <w:spacing w:line="360" w:lineRule="auto"/>
-            <w:rPr>
-              <w:rFonts w:eastAsiaTheme="minorEastAsia"/>
-              <w:noProof/>
-              <w:kern w:val="0"/>
-              <w:lang w:val="en-ID" w:eastAsia="en-ID"/>
-              <w14:ligatures w14:val="none"/>
-            </w:rPr>
-          </w:pPr>
-          <w:hyperlink w:anchor="_Toc184677608" w:history="1">
-            <w:r>
-              <w:rPr>
-                <w:rStyle w:val="Hyperlink"/>
-                <w:noProof/>
-              </w:rPr>
-              <w:t>BAB 4</w:t>
-            </w:r>
-            <w:r>
-              <w:rPr>
-                <w:noProof/>
-                <w:webHidden/>
-              </w:rPr>
-              <w:tab/>
-            </w:r>
-            <w:r>
-              <w:rPr>
-                <w:noProof/>
-                <w:webHidden/>
-              </w:rPr>
-              <w:fldChar w:fldCharType="begin"/>
-            </w:r>
-            <w:r>
-              <w:rPr>
-                <w:noProof/>
-                <w:webHidden/>
-              </w:rPr>
-              <w:instrText xml:space="preserve"> PAGEREF _Toc184677608 \h </w:instrText>
-            </w:r>
-            <w:r>
-              <w:rPr>
-                <w:noProof/>
-                <w:webHidden/>
-              </w:rPr>
-            </w:r>
-            <w:r>
-              <w:rPr>
-                <w:noProof/>
-                <w:webHidden/>
-              </w:rPr>
-              <w:fldChar w:fldCharType="separate"/>
-            </w:r>
-            <w:r>
-              <w:rPr>
-                <w:noProof/>
-                <w:webHidden/>
-              </w:rPr>
-              <w:t>6</w:t>
-            </w:r>
-            <w:r>
-              <w:rPr>
-                <w:noProof/>
-                <w:webHidden/>
-              </w:rPr>
-              <w:fldChar w:fldCharType="end"/>
-            </w:r>
-          </w:hyperlink>
-        </w:p>
-        <w:p>
-          <w:pPr>
-            <w:pStyle w:val="TOC1"/>
-            <w:tabs>
-              <w:tab w:val="right" w:leader="dot" w:pos="9350"/>
-            </w:tabs>
-            <w:spacing w:line="360" w:lineRule="auto"/>
-            <w:rPr>
-              <w:rFonts w:eastAsiaTheme="minorEastAsia"/>
-              <w:noProof/>
-              <w:kern w:val="0"/>
-              <w:lang w:val="en-ID" w:eastAsia="en-ID"/>
-              <w14:ligatures w14:val="none"/>
-            </w:rPr>
-          </w:pPr>
-          <w:hyperlink w:anchor="_Toc184677609" w:history="1">
-            <w:r>
-              <w:rPr>
-                <w:rStyle w:val="Hyperlink"/>
-                <w:noProof/>
-              </w:rPr>
-              <w:t>PANDUAN PENGGUNAAN</w:t>
-            </w:r>
-            <w:r>
-              <w:rPr>
-                <w:noProof/>
-                <w:webHidden/>
-              </w:rPr>
-              <w:tab/>
-            </w:r>
-            <w:r>
-              <w:rPr>
-                <w:noProof/>
-                <w:webHidden/>
-              </w:rPr>
-              <w:fldChar w:fldCharType="begin"/>
-            </w:r>
-            <w:r>
-              <w:rPr>
-                <w:noProof/>
-                <w:webHidden/>
-              </w:rPr>
-              <w:instrText xml:space="preserve"> PAGEREF _Toc184677609 \h </w:instrText>
+              <w:instrText xml:space="preserve"> PAGEREF _Toc184722151 \h </w:instrText>
             </w:r>
             <w:r>
               <w:rPr>
@@ -2243,16 +1644,12 @@
               <w:tab w:val="left" w:pos="660"/>
               <w:tab w:val="right" w:leader="dot" w:pos="9350"/>
             </w:tabs>
-            <w:spacing w:line="360" w:lineRule="auto"/>
             <w:rPr>
               <w:rFonts w:eastAsiaTheme="minorEastAsia"/>
               <w:noProof/>
-              <w:kern w:val="0"/>
-              <w:lang w:val="en-ID" w:eastAsia="en-ID"/>
-              <w14:ligatures w14:val="none"/>
             </w:rPr>
           </w:pPr>
-          <w:hyperlink w:anchor="_Toc184677610" w:history="1">
+          <w:hyperlink w:anchor="_Toc184722152" w:history="1">
             <w:r>
               <w:rPr>
                 <w:rStyle w:val="Hyperlink"/>
@@ -2260,15 +1657,12 @@
                 <w:noProof/>
                 <w:lang w:val="en-ID" w:eastAsia="en-ID"/>
               </w:rPr>
-              <w:t>A.</w:t>
+              <w:t>D.</w:t>
             </w:r>
             <w:r>
               <w:rPr>
                 <w:rFonts w:eastAsiaTheme="minorEastAsia"/>
                 <w:noProof/>
-                <w:kern w:val="0"/>
-                <w:lang w:val="en-ID" w:eastAsia="en-ID"/>
-                <w14:ligatures w14:val="none"/>
               </w:rPr>
               <w:tab/>
             </w:r>
@@ -2279,7 +1673,7 @@
                 <w:noProof/>
                 <w:lang w:val="en-ID" w:eastAsia="en-ID"/>
               </w:rPr>
-              <w:t>Panduan untuk Pengunjung</w:t>
+              <w:t>Fitur Pengelolaan Achievement</w:t>
             </w:r>
             <w:r>
               <w:rPr>
@@ -2300,7 +1694,7 @@
                 <w:noProof/>
                 <w:webHidden/>
               </w:rPr>
-              <w:instrText xml:space="preserve"> PAGEREF _Toc184677610 \h </w:instrText>
+              <w:instrText xml:space="preserve"> PAGEREF _Toc184722152 \h </w:instrText>
             </w:r>
             <w:r>
               <w:rPr>
@@ -2338,16 +1732,12 @@
               <w:tab w:val="left" w:pos="660"/>
               <w:tab w:val="right" w:leader="dot" w:pos="9350"/>
             </w:tabs>
-            <w:spacing w:line="360" w:lineRule="auto"/>
             <w:rPr>
               <w:rFonts w:eastAsiaTheme="minorEastAsia"/>
               <w:noProof/>
-              <w:kern w:val="0"/>
-              <w:lang w:val="en-ID" w:eastAsia="en-ID"/>
-              <w14:ligatures w14:val="none"/>
             </w:rPr>
           </w:pPr>
-          <w:hyperlink w:anchor="_Toc184677611" w:history="1">
+          <w:hyperlink w:anchor="_Toc184722153" w:history="1">
             <w:r>
               <w:rPr>
                 <w:rStyle w:val="Hyperlink"/>
@@ -2355,15 +1745,12 @@
                 <w:noProof/>
                 <w:lang w:val="en-ID" w:eastAsia="en-ID"/>
               </w:rPr>
-              <w:t>B.</w:t>
+              <w:t>E.</w:t>
             </w:r>
             <w:r>
               <w:rPr>
                 <w:rFonts w:eastAsiaTheme="minorEastAsia"/>
                 <w:noProof/>
-                <w:kern w:val="0"/>
-                <w:lang w:val="en-ID" w:eastAsia="en-ID"/>
-                <w14:ligatures w14:val="none"/>
               </w:rPr>
               <w:tab/>
             </w:r>
@@ -2374,7 +1761,7 @@
                 <w:noProof/>
                 <w:lang w:val="en-ID" w:eastAsia="en-ID"/>
               </w:rPr>
-              <w:t>Panduan untuk Anggota</w:t>
+              <w:t>Fitur Status Member</w:t>
             </w:r>
             <w:r>
               <w:rPr>
@@ -2395,7 +1782,7 @@
                 <w:noProof/>
                 <w:webHidden/>
               </w:rPr>
-              <w:instrText xml:space="preserve"> PAGEREF _Toc184677611 \h </w:instrText>
+              <w:instrText xml:space="preserve"> PAGEREF _Toc184722153 \h </w:instrText>
             </w:r>
             <w:r>
               <w:rPr>
@@ -2433,16 +1820,12 @@
               <w:tab w:val="left" w:pos="660"/>
               <w:tab w:val="right" w:leader="dot" w:pos="9350"/>
             </w:tabs>
-            <w:spacing w:line="360" w:lineRule="auto"/>
             <w:rPr>
               <w:rFonts w:eastAsiaTheme="minorEastAsia"/>
               <w:noProof/>
-              <w:kern w:val="0"/>
-              <w:lang w:val="en-ID" w:eastAsia="en-ID"/>
-              <w14:ligatures w14:val="none"/>
             </w:rPr>
           </w:pPr>
-          <w:hyperlink w:anchor="_Toc184677612" w:history="1">
+          <w:hyperlink w:anchor="_Toc184722154" w:history="1">
             <w:r>
               <w:rPr>
                 <w:rStyle w:val="Hyperlink"/>
@@ -2450,15 +1833,12 @@
                 <w:noProof/>
                 <w:lang w:val="en-ID" w:eastAsia="en-ID"/>
               </w:rPr>
-              <w:t>C.</w:t>
+              <w:t>F.</w:t>
             </w:r>
             <w:r>
               <w:rPr>
                 <w:rFonts w:eastAsiaTheme="minorEastAsia"/>
                 <w:noProof/>
-                <w:kern w:val="0"/>
-                <w:lang w:val="en-ID" w:eastAsia="en-ID"/>
-                <w14:ligatures w14:val="none"/>
               </w:rPr>
               <w:tab/>
             </w:r>
@@ -2469,7 +1849,7 @@
                 <w:noProof/>
                 <w:lang w:val="en-ID" w:eastAsia="en-ID"/>
               </w:rPr>
-              <w:t>Panduan untuk Admin</w:t>
+              <w:t>Fitur Status Proposal</w:t>
             </w:r>
             <w:r>
               <w:rPr>
@@ -2490,7 +1870,95 @@
                 <w:noProof/>
                 <w:webHidden/>
               </w:rPr>
-              <w:instrText xml:space="preserve"> PAGEREF _Toc184677612 \h </w:instrText>
+              <w:instrText xml:space="preserve"> PAGEREF _Toc184722154 \h </w:instrText>
+            </w:r>
+            <w:r>
+              <w:rPr>
+                <w:noProof/>
+                <w:webHidden/>
+              </w:rPr>
+            </w:r>
+            <w:r>
+              <w:rPr>
+                <w:noProof/>
+                <w:webHidden/>
+              </w:rPr>
+              <w:fldChar w:fldCharType="separate"/>
+            </w:r>
+            <w:r>
+              <w:rPr>
+                <w:noProof/>
+                <w:webHidden/>
+              </w:rPr>
+              <w:t>6</w:t>
+            </w:r>
+            <w:r>
+              <w:rPr>
+                <w:noProof/>
+                <w:webHidden/>
+              </w:rPr>
+              <w:fldChar w:fldCharType="end"/>
+            </w:r>
+          </w:hyperlink>
+        </w:p>
+        <w:p>
+          <w:pPr>
+            <w:pStyle w:val="TOC2"/>
+            <w:tabs>
+              <w:tab w:val="left" w:pos="660"/>
+              <w:tab w:val="right" w:leader="dot" w:pos="9350"/>
+            </w:tabs>
+            <w:rPr>
+              <w:rFonts w:eastAsiaTheme="minorEastAsia"/>
+              <w:noProof/>
+            </w:rPr>
+          </w:pPr>
+          <w:hyperlink w:anchor="_Toc184722155" w:history="1">
+            <w:r>
+              <w:rPr>
+                <w:rStyle w:val="Hyperlink"/>
+                <w:rFonts w:eastAsia="Times New Roman"/>
+                <w:noProof/>
+                <w:lang w:val="en-ID" w:eastAsia="en-ID"/>
+              </w:rPr>
+              <w:t>G.</w:t>
+            </w:r>
+            <w:r>
+              <w:rPr>
+                <w:rFonts w:eastAsiaTheme="minorEastAsia"/>
+                <w:noProof/>
+              </w:rPr>
+              <w:tab/>
+            </w:r>
+            <w:r>
+              <w:rPr>
+                <w:rStyle w:val="Hyperlink"/>
+                <w:rFonts w:eastAsia="Times New Roman"/>
+                <w:noProof/>
+                <w:lang w:val="en-ID" w:eastAsia="en-ID"/>
+              </w:rPr>
+              <w:t>Fitur My Teams</w:t>
+            </w:r>
+            <w:r>
+              <w:rPr>
+                <w:noProof/>
+                <w:webHidden/>
+              </w:rPr>
+              <w:tab/>
+            </w:r>
+            <w:r>
+              <w:rPr>
+                <w:noProof/>
+                <w:webHidden/>
+              </w:rPr>
+              <w:fldChar w:fldCharType="begin"/>
+            </w:r>
+            <w:r>
+              <w:rPr>
+                <w:noProof/>
+                <w:webHidden/>
+              </w:rPr>
+              <w:instrText xml:space="preserve"> PAGEREF _Toc184722155 \h </w:instrText>
             </w:r>
             <w:r>
               <w:rPr>
@@ -2527,22 +1995,18 @@
             <w:tabs>
               <w:tab w:val="right" w:leader="dot" w:pos="9350"/>
             </w:tabs>
-            <w:spacing w:line="360" w:lineRule="auto"/>
             <w:rPr>
               <w:rFonts w:eastAsiaTheme="minorEastAsia"/>
               <w:noProof/>
-              <w:kern w:val="0"/>
-              <w:lang w:val="en-ID" w:eastAsia="en-ID"/>
-              <w14:ligatures w14:val="none"/>
             </w:rPr>
           </w:pPr>
-          <w:hyperlink w:anchor="_Toc184677613" w:history="1">
+          <w:hyperlink w:anchor="_Toc184722156" w:history="1">
             <w:r>
               <w:rPr>
                 <w:rStyle w:val="Hyperlink"/>
                 <w:noProof/>
               </w:rPr>
-              <w:t>BAB 5</w:t>
+              <w:t>BAB 4</w:t>
             </w:r>
             <w:r>
               <w:rPr>
@@ -2563,7 +2027,7 @@
                 <w:noProof/>
                 <w:webHidden/>
               </w:rPr>
-              <w:instrText xml:space="preserve"> PAGEREF _Toc184677613 \h </w:instrText>
+              <w:instrText xml:space="preserve"> PAGEREF _Toc184722156 \h </w:instrText>
             </w:r>
             <w:r>
               <w:rPr>
@@ -2600,22 +2064,18 @@
             <w:tabs>
               <w:tab w:val="right" w:leader="dot" w:pos="9350"/>
             </w:tabs>
-            <w:spacing w:line="360" w:lineRule="auto"/>
             <w:rPr>
               <w:rFonts w:eastAsiaTheme="minorEastAsia"/>
               <w:noProof/>
-              <w:kern w:val="0"/>
-              <w:lang w:val="en-ID" w:eastAsia="en-ID"/>
-              <w14:ligatures w14:val="none"/>
             </w:rPr>
           </w:pPr>
-          <w:hyperlink w:anchor="_Toc184677614" w:history="1">
+          <w:hyperlink w:anchor="_Toc184722157" w:history="1">
             <w:r>
               <w:rPr>
                 <w:rStyle w:val="Hyperlink"/>
                 <w:noProof/>
               </w:rPr>
-              <w:t>FAQ</w:t>
+              <w:t>PANDUAN PENGGUNAAN</w:t>
             </w:r>
             <w:r>
               <w:rPr>
@@ -2636,7 +2096,7 @@
                 <w:noProof/>
                 <w:webHidden/>
               </w:rPr>
-              <w:instrText xml:space="preserve"> PAGEREF _Toc184677614 \h </w:instrText>
+              <w:instrText xml:space="preserve"> PAGEREF _Toc184722157 \h </w:instrText>
             </w:r>
             <w:r>
               <w:rPr>
@@ -2674,20 +2134,16 @@
               <w:tab w:val="left" w:pos="660"/>
               <w:tab w:val="right" w:leader="dot" w:pos="9350"/>
             </w:tabs>
-            <w:spacing w:line="360" w:lineRule="auto"/>
             <w:rPr>
               <w:rFonts w:eastAsiaTheme="minorEastAsia"/>
               <w:noProof/>
-              <w:kern w:val="0"/>
-              <w:lang w:val="en-ID" w:eastAsia="en-ID"/>
-              <w14:ligatures w14:val="none"/>
             </w:rPr>
           </w:pPr>
-          <w:hyperlink w:anchor="_Toc184677615" w:history="1">
+          <w:hyperlink w:anchor="_Toc184722158" w:history="1">
             <w:r>
               <w:rPr>
                 <w:rStyle w:val="Hyperlink"/>
-                <w:rFonts w:eastAsia="Times New Roman"/>
+                <w:rFonts w:eastAsia="Times New Roman" w:cs="Times New Roman"/>
                 <w:noProof/>
                 <w:lang w:val="en-ID" w:eastAsia="en-ID"/>
               </w:rPr>
@@ -2697,20 +2153,17 @@
               <w:rPr>
                 <w:rFonts w:eastAsiaTheme="minorEastAsia"/>
                 <w:noProof/>
-                <w:kern w:val="0"/>
-                <w:lang w:val="en-ID" w:eastAsia="en-ID"/>
-                <w14:ligatures w14:val="none"/>
               </w:rPr>
               <w:tab/>
             </w:r>
             <w:r>
               <w:rPr>
                 <w:rStyle w:val="Hyperlink"/>
-                <w:rFonts w:eastAsia="Times New Roman"/>
+                <w:rFonts w:eastAsia="Times New Roman" w:cs="Times New Roman"/>
                 <w:noProof/>
                 <w:lang w:val="en-ID" w:eastAsia="en-ID"/>
               </w:rPr>
-              <w:t>Pertanyaan Umum</w:t>
+              <w:t>Panduan untuk Pengunjung</w:t>
             </w:r>
             <w:r>
               <w:rPr>
@@ -2731,7 +2184,7 @@
                 <w:noProof/>
                 <w:webHidden/>
               </w:rPr>
-              <w:instrText xml:space="preserve"> PAGEREF _Toc184677615 \h </w:instrText>
+              <w:instrText xml:space="preserve"> PAGEREF _Toc184722158 \h </w:instrText>
             </w:r>
             <w:r>
               <w:rPr>
@@ -2769,20 +2222,16 @@
               <w:tab w:val="left" w:pos="660"/>
               <w:tab w:val="right" w:leader="dot" w:pos="9350"/>
             </w:tabs>
-            <w:spacing w:line="360" w:lineRule="auto"/>
             <w:rPr>
               <w:rFonts w:eastAsiaTheme="minorEastAsia"/>
               <w:noProof/>
-              <w:kern w:val="0"/>
-              <w:lang w:val="en-ID" w:eastAsia="en-ID"/>
-              <w14:ligatures w14:val="none"/>
             </w:rPr>
           </w:pPr>
-          <w:hyperlink w:anchor="_Toc184677616" w:history="1">
+          <w:hyperlink w:anchor="_Toc184722159" w:history="1">
             <w:r>
               <w:rPr>
                 <w:rStyle w:val="Hyperlink"/>
-                <w:rFonts w:eastAsia="Times New Roman"/>
+                <w:rFonts w:eastAsia="Times New Roman" w:cs="Times New Roman"/>
                 <w:noProof/>
                 <w:lang w:val="en-ID" w:eastAsia="en-ID"/>
               </w:rPr>
@@ -2792,20 +2241,17 @@
               <w:rPr>
                 <w:rFonts w:eastAsiaTheme="minorEastAsia"/>
                 <w:noProof/>
-                <w:kern w:val="0"/>
-                <w:lang w:val="en-ID" w:eastAsia="en-ID"/>
-                <w14:ligatures w14:val="none"/>
               </w:rPr>
               <w:tab/>
             </w:r>
             <w:r>
               <w:rPr>
                 <w:rStyle w:val="Hyperlink"/>
-                <w:rFonts w:eastAsia="Times New Roman"/>
+                <w:rFonts w:eastAsia="Times New Roman" w:cs="Times New Roman"/>
                 <w:noProof/>
                 <w:lang w:val="en-ID" w:eastAsia="en-ID"/>
               </w:rPr>
-              <w:t>Pertanyaan Teknis</w:t>
+              <w:t>Panduan untuk Anggota</w:t>
             </w:r>
             <w:r>
               <w:rPr>
@@ -2826,616 +2272,7 @@
                 <w:noProof/>
                 <w:webHidden/>
               </w:rPr>
-              <w:instrText xml:space="preserve"> PAGEREF _Toc184677616 \h </w:instrText>
-            </w:r>
-            <w:r>
-              <w:rPr>
-                <w:noProof/>
-                <w:webHidden/>
-              </w:rPr>
-            </w:r>
-            <w:r>
-              <w:rPr>
-                <w:noProof/>
-                <w:webHidden/>
-              </w:rPr>
-              <w:fldChar w:fldCharType="separate"/>
-            </w:r>
-            <w:r>
-              <w:rPr>
-                <w:noProof/>
-                <w:webHidden/>
-              </w:rPr>
-              <w:t>7</w:t>
-            </w:r>
-            <w:r>
-              <w:rPr>
-                <w:noProof/>
-                <w:webHidden/>
-              </w:rPr>
-              <w:fldChar w:fldCharType="end"/>
-            </w:r>
-          </w:hyperlink>
-        </w:p>
-        <w:p>
-          <w:pPr>
-            <w:pStyle w:val="TOC2"/>
-            <w:tabs>
-              <w:tab w:val="left" w:pos="660"/>
-              <w:tab w:val="right" w:leader="dot" w:pos="9350"/>
-            </w:tabs>
-            <w:spacing w:line="360" w:lineRule="auto"/>
-            <w:rPr>
-              <w:rFonts w:eastAsiaTheme="minorEastAsia"/>
-              <w:noProof/>
-              <w:kern w:val="0"/>
-              <w:lang w:val="en-ID" w:eastAsia="en-ID"/>
-              <w14:ligatures w14:val="none"/>
-            </w:rPr>
-          </w:pPr>
-          <w:hyperlink w:anchor="_Toc184677617" w:history="1">
-            <w:r>
-              <w:rPr>
-                <w:rStyle w:val="Hyperlink"/>
-                <w:rFonts w:eastAsia="Times New Roman"/>
-                <w:noProof/>
-                <w:lang w:val="en-ID" w:eastAsia="en-ID"/>
-              </w:rPr>
-              <w:t>C.</w:t>
-            </w:r>
-            <w:r>
-              <w:rPr>
-                <w:rFonts w:eastAsiaTheme="minorEastAsia"/>
-                <w:noProof/>
-                <w:kern w:val="0"/>
-                <w:lang w:val="en-ID" w:eastAsia="en-ID"/>
-                <w14:ligatures w14:val="none"/>
-              </w:rPr>
-              <w:tab/>
-            </w:r>
-            <w:r>
-              <w:rPr>
-                <w:rStyle w:val="Hyperlink"/>
-                <w:rFonts w:eastAsia="Times New Roman"/>
-                <w:noProof/>
-                <w:lang w:val="en-ID" w:eastAsia="en-ID"/>
-              </w:rPr>
-              <w:t xml:space="preserve">Pertanyaan </w:t>
-            </w:r>
-            <w:r>
-              <w:rPr>
-                <w:rStyle w:val="Hyperlink"/>
-                <w:rFonts w:eastAsia="Times New Roman" w:cs="Times New Roman"/>
-                <w:bCs/>
-                <w:noProof/>
-                <w:lang w:val="en-ID" w:eastAsia="en-ID"/>
-              </w:rPr>
-              <w:t>Seputar Fitur</w:t>
-            </w:r>
-            <w:r>
-              <w:rPr>
-                <w:noProof/>
-                <w:webHidden/>
-              </w:rPr>
-              <w:tab/>
-            </w:r>
-            <w:r>
-              <w:rPr>
-                <w:noProof/>
-                <w:webHidden/>
-              </w:rPr>
-              <w:fldChar w:fldCharType="begin"/>
-            </w:r>
-            <w:r>
-              <w:rPr>
-                <w:noProof/>
-                <w:webHidden/>
-              </w:rPr>
-              <w:instrText xml:space="preserve"> PAGEREF _Toc184677617 \h </w:instrText>
-            </w:r>
-            <w:r>
-              <w:rPr>
-                <w:noProof/>
-                <w:webHidden/>
-              </w:rPr>
-            </w:r>
-            <w:r>
-              <w:rPr>
-                <w:noProof/>
-                <w:webHidden/>
-              </w:rPr>
-              <w:fldChar w:fldCharType="separate"/>
-            </w:r>
-            <w:r>
-              <w:rPr>
-                <w:noProof/>
-                <w:webHidden/>
-              </w:rPr>
-              <w:t>7</w:t>
-            </w:r>
-            <w:r>
-              <w:rPr>
-                <w:noProof/>
-                <w:webHidden/>
-              </w:rPr>
-              <w:fldChar w:fldCharType="end"/>
-            </w:r>
-          </w:hyperlink>
-        </w:p>
-        <w:p>
-          <w:pPr>
-            <w:pStyle w:val="TOC1"/>
-            <w:tabs>
-              <w:tab w:val="right" w:leader="dot" w:pos="9350"/>
-            </w:tabs>
-            <w:spacing w:line="360" w:lineRule="auto"/>
-            <w:rPr>
-              <w:rFonts w:eastAsiaTheme="minorEastAsia"/>
-              <w:noProof/>
-              <w:kern w:val="0"/>
-              <w:lang w:val="en-ID" w:eastAsia="en-ID"/>
-              <w14:ligatures w14:val="none"/>
-            </w:rPr>
-          </w:pPr>
-          <w:hyperlink w:anchor="_Toc184677618" w:history="1">
-            <w:r>
-              <w:rPr>
-                <w:rStyle w:val="Hyperlink"/>
-                <w:noProof/>
-              </w:rPr>
-              <w:t>BAB 6</w:t>
-            </w:r>
-            <w:r>
-              <w:rPr>
-                <w:noProof/>
-                <w:webHidden/>
-              </w:rPr>
-              <w:tab/>
-            </w:r>
-            <w:r>
-              <w:rPr>
-                <w:noProof/>
-                <w:webHidden/>
-              </w:rPr>
-              <w:fldChar w:fldCharType="begin"/>
-            </w:r>
-            <w:r>
-              <w:rPr>
-                <w:noProof/>
-                <w:webHidden/>
-              </w:rPr>
-              <w:instrText xml:space="preserve"> PAGEREF _Toc184677618 \h </w:instrText>
-            </w:r>
-            <w:r>
-              <w:rPr>
-                <w:noProof/>
-                <w:webHidden/>
-              </w:rPr>
-            </w:r>
-            <w:r>
-              <w:rPr>
-                <w:noProof/>
-                <w:webHidden/>
-              </w:rPr>
-              <w:fldChar w:fldCharType="separate"/>
-            </w:r>
-            <w:r>
-              <w:rPr>
-                <w:noProof/>
-                <w:webHidden/>
-              </w:rPr>
-              <w:t>8</w:t>
-            </w:r>
-            <w:r>
-              <w:rPr>
-                <w:noProof/>
-                <w:webHidden/>
-              </w:rPr>
-              <w:fldChar w:fldCharType="end"/>
-            </w:r>
-          </w:hyperlink>
-        </w:p>
-        <w:p>
-          <w:pPr>
-            <w:pStyle w:val="TOC1"/>
-            <w:tabs>
-              <w:tab w:val="right" w:leader="dot" w:pos="9350"/>
-            </w:tabs>
-            <w:spacing w:line="360" w:lineRule="auto"/>
-            <w:rPr>
-              <w:rFonts w:eastAsiaTheme="minorEastAsia"/>
-              <w:noProof/>
-              <w:kern w:val="0"/>
-              <w:lang w:val="en-ID" w:eastAsia="en-ID"/>
-              <w14:ligatures w14:val="none"/>
-            </w:rPr>
-          </w:pPr>
-          <w:hyperlink w:anchor="_Toc184677619" w:history="1">
-            <w:r>
-              <w:rPr>
-                <w:rStyle w:val="Hyperlink"/>
-                <w:noProof/>
-              </w:rPr>
-              <w:t>PENUTUP</w:t>
-            </w:r>
-            <w:r>
-              <w:rPr>
-                <w:noProof/>
-                <w:webHidden/>
-              </w:rPr>
-              <w:tab/>
-            </w:r>
-            <w:r>
-              <w:rPr>
-                <w:noProof/>
-                <w:webHidden/>
-              </w:rPr>
-              <w:fldChar w:fldCharType="begin"/>
-            </w:r>
-            <w:r>
-              <w:rPr>
-                <w:noProof/>
-                <w:webHidden/>
-              </w:rPr>
-              <w:instrText xml:space="preserve"> PAGEREF _Toc184677619 \h </w:instrText>
-            </w:r>
-            <w:r>
-              <w:rPr>
-                <w:noProof/>
-                <w:webHidden/>
-              </w:rPr>
-            </w:r>
-            <w:r>
-              <w:rPr>
-                <w:noProof/>
-                <w:webHidden/>
-              </w:rPr>
-              <w:fldChar w:fldCharType="separate"/>
-            </w:r>
-            <w:r>
-              <w:rPr>
-                <w:noProof/>
-                <w:webHidden/>
-              </w:rPr>
-              <w:t>8</w:t>
-            </w:r>
-            <w:r>
-              <w:rPr>
-                <w:noProof/>
-                <w:webHidden/>
-              </w:rPr>
-              <w:fldChar w:fldCharType="end"/>
-            </w:r>
-          </w:hyperlink>
-        </w:p>
-        <w:p>
-          <w:pPr>
-            <w:pStyle w:val="TOC2"/>
-            <w:tabs>
-              <w:tab w:val="left" w:pos="660"/>
-              <w:tab w:val="right" w:leader="dot" w:pos="9350"/>
-            </w:tabs>
-            <w:spacing w:line="360" w:lineRule="auto"/>
-            <w:rPr>
-              <w:rFonts w:eastAsiaTheme="minorEastAsia"/>
-              <w:noProof/>
-              <w:kern w:val="0"/>
-              <w:lang w:val="en-ID" w:eastAsia="en-ID"/>
-              <w14:ligatures w14:val="none"/>
-            </w:rPr>
-          </w:pPr>
-          <w:hyperlink w:anchor="_Toc184677620" w:history="1">
-            <w:r>
-              <w:rPr>
-                <w:rStyle w:val="Hyperlink"/>
-                <w:rFonts w:eastAsia="Times New Roman"/>
-                <w:noProof/>
-                <w:lang w:val="en-ID" w:eastAsia="en-ID"/>
-              </w:rPr>
-              <w:t>A.</w:t>
-            </w:r>
-            <w:r>
-              <w:rPr>
-                <w:rFonts w:eastAsiaTheme="minorEastAsia"/>
-                <w:noProof/>
-                <w:kern w:val="0"/>
-                <w:lang w:val="en-ID" w:eastAsia="en-ID"/>
-                <w14:ligatures w14:val="none"/>
-              </w:rPr>
-              <w:tab/>
-            </w:r>
-            <w:r>
-              <w:rPr>
-                <w:rStyle w:val="Hyperlink"/>
-                <w:rFonts w:eastAsia="Times New Roman"/>
-                <w:noProof/>
-                <w:lang w:val="en-ID" w:eastAsia="en-ID"/>
-              </w:rPr>
-              <w:t>Ringkasan</w:t>
-            </w:r>
-            <w:r>
-              <w:rPr>
-                <w:noProof/>
-                <w:webHidden/>
-              </w:rPr>
-              <w:tab/>
-            </w:r>
-            <w:r>
-              <w:rPr>
-                <w:noProof/>
-                <w:webHidden/>
-              </w:rPr>
-              <w:fldChar w:fldCharType="begin"/>
-            </w:r>
-            <w:r>
-              <w:rPr>
-                <w:noProof/>
-                <w:webHidden/>
-              </w:rPr>
-              <w:instrText xml:space="preserve"> PAGEREF _Toc184677620 \h </w:instrText>
-            </w:r>
-            <w:r>
-              <w:rPr>
-                <w:noProof/>
-                <w:webHidden/>
-              </w:rPr>
-            </w:r>
-            <w:r>
-              <w:rPr>
-                <w:noProof/>
-                <w:webHidden/>
-              </w:rPr>
-              <w:fldChar w:fldCharType="separate"/>
-            </w:r>
-            <w:r>
-              <w:rPr>
-                <w:noProof/>
-                <w:webHidden/>
-              </w:rPr>
-              <w:t>8</w:t>
-            </w:r>
-            <w:r>
-              <w:rPr>
-                <w:noProof/>
-                <w:webHidden/>
-              </w:rPr>
-              <w:fldChar w:fldCharType="end"/>
-            </w:r>
-          </w:hyperlink>
-        </w:p>
-        <w:p>
-          <w:pPr>
-            <w:pStyle w:val="TOC2"/>
-            <w:tabs>
-              <w:tab w:val="left" w:pos="660"/>
-              <w:tab w:val="right" w:leader="dot" w:pos="9350"/>
-            </w:tabs>
-            <w:spacing w:line="360" w:lineRule="auto"/>
-            <w:rPr>
-              <w:rFonts w:eastAsiaTheme="minorEastAsia"/>
-              <w:noProof/>
-              <w:kern w:val="0"/>
-              <w:lang w:val="en-ID" w:eastAsia="en-ID"/>
-              <w14:ligatures w14:val="none"/>
-            </w:rPr>
-          </w:pPr>
-          <w:hyperlink w:anchor="_Toc184677621" w:history="1">
-            <w:r>
-              <w:rPr>
-                <w:rStyle w:val="Hyperlink"/>
-                <w:rFonts w:eastAsia="Times New Roman"/>
-                <w:noProof/>
-                <w:lang w:val="en-ID" w:eastAsia="en-ID"/>
-              </w:rPr>
-              <w:t>B.</w:t>
-            </w:r>
-            <w:r>
-              <w:rPr>
-                <w:rFonts w:eastAsiaTheme="minorEastAsia"/>
-                <w:noProof/>
-                <w:kern w:val="0"/>
-                <w:lang w:val="en-ID" w:eastAsia="en-ID"/>
-                <w14:ligatures w14:val="none"/>
-              </w:rPr>
-              <w:tab/>
-            </w:r>
-            <w:r>
-              <w:rPr>
-                <w:rStyle w:val="Hyperlink"/>
-                <w:rFonts w:eastAsia="Times New Roman"/>
-                <w:noProof/>
-                <w:lang w:val="en-ID" w:eastAsia="en-ID"/>
-              </w:rPr>
-              <w:t>Dukungan Lanjutan</w:t>
-            </w:r>
-            <w:r>
-              <w:rPr>
-                <w:noProof/>
-                <w:webHidden/>
-              </w:rPr>
-              <w:tab/>
-            </w:r>
-            <w:r>
-              <w:rPr>
-                <w:noProof/>
-                <w:webHidden/>
-              </w:rPr>
-              <w:fldChar w:fldCharType="begin"/>
-            </w:r>
-            <w:r>
-              <w:rPr>
-                <w:noProof/>
-                <w:webHidden/>
-              </w:rPr>
-              <w:instrText xml:space="preserve"> PAGEREF _Toc184677621 \h </w:instrText>
-            </w:r>
-            <w:r>
-              <w:rPr>
-                <w:noProof/>
-                <w:webHidden/>
-              </w:rPr>
-            </w:r>
-            <w:r>
-              <w:rPr>
-                <w:noProof/>
-                <w:webHidden/>
-              </w:rPr>
-              <w:fldChar w:fldCharType="separate"/>
-            </w:r>
-            <w:r>
-              <w:rPr>
-                <w:noProof/>
-                <w:webHidden/>
-              </w:rPr>
-              <w:t>8</w:t>
-            </w:r>
-            <w:r>
-              <w:rPr>
-                <w:noProof/>
-                <w:webHidden/>
-              </w:rPr>
-              <w:fldChar w:fldCharType="end"/>
-            </w:r>
-          </w:hyperlink>
-        </w:p>
-        <w:p>
-          <w:pPr>
-            <w:pStyle w:val="TOC2"/>
-            <w:tabs>
-              <w:tab w:val="left" w:pos="660"/>
-              <w:tab w:val="right" w:leader="dot" w:pos="9350"/>
-            </w:tabs>
-            <w:spacing w:line="360" w:lineRule="auto"/>
-            <w:rPr>
-              <w:rFonts w:eastAsiaTheme="minorEastAsia"/>
-              <w:noProof/>
-              <w:kern w:val="0"/>
-              <w:lang w:val="en-ID" w:eastAsia="en-ID"/>
-              <w14:ligatures w14:val="none"/>
-            </w:rPr>
-          </w:pPr>
-          <w:hyperlink w:anchor="_Toc184677622" w:history="1">
-            <w:r>
-              <w:rPr>
-                <w:rStyle w:val="Hyperlink"/>
-                <w:rFonts w:eastAsia="Times New Roman"/>
-                <w:noProof/>
-                <w:lang w:val="en-ID" w:eastAsia="en-ID"/>
-              </w:rPr>
-              <w:t>C.</w:t>
-            </w:r>
-            <w:r>
-              <w:rPr>
-                <w:rFonts w:eastAsiaTheme="minorEastAsia"/>
-                <w:noProof/>
-                <w:kern w:val="0"/>
-                <w:lang w:val="en-ID" w:eastAsia="en-ID"/>
-                <w14:ligatures w14:val="none"/>
-              </w:rPr>
-              <w:tab/>
-            </w:r>
-            <w:r>
-              <w:rPr>
-                <w:rStyle w:val="Hyperlink"/>
-                <w:rFonts w:eastAsia="Times New Roman"/>
-                <w:noProof/>
-                <w:lang w:val="en-ID" w:eastAsia="en-ID"/>
-              </w:rPr>
-              <w:t>Saran dan Kritik</w:t>
-            </w:r>
-            <w:r>
-              <w:rPr>
-                <w:noProof/>
-                <w:webHidden/>
-              </w:rPr>
-              <w:tab/>
-            </w:r>
-            <w:r>
-              <w:rPr>
-                <w:noProof/>
-                <w:webHidden/>
-              </w:rPr>
-              <w:fldChar w:fldCharType="begin"/>
-            </w:r>
-            <w:r>
-              <w:rPr>
-                <w:noProof/>
-                <w:webHidden/>
-              </w:rPr>
-              <w:instrText xml:space="preserve"> PAGEREF _Toc184677622 \h </w:instrText>
-            </w:r>
-            <w:r>
-              <w:rPr>
-                <w:noProof/>
-                <w:webHidden/>
-              </w:rPr>
-            </w:r>
-            <w:r>
-              <w:rPr>
-                <w:noProof/>
-                <w:webHidden/>
-              </w:rPr>
-              <w:fldChar w:fldCharType="separate"/>
-            </w:r>
-            <w:r>
-              <w:rPr>
-                <w:noProof/>
-                <w:webHidden/>
-              </w:rPr>
-              <w:t>8</w:t>
-            </w:r>
-            <w:r>
-              <w:rPr>
-                <w:noProof/>
-                <w:webHidden/>
-              </w:rPr>
-              <w:fldChar w:fldCharType="end"/>
-            </w:r>
-          </w:hyperlink>
-        </w:p>
-        <w:p>
-          <w:pPr>
-            <w:pStyle w:val="TOC1"/>
-            <w:tabs>
-              <w:tab w:val="right" w:leader="dot" w:pos="9350"/>
-            </w:tabs>
-            <w:spacing w:line="360" w:lineRule="auto"/>
-            <w:rPr>
-              <w:rFonts w:eastAsiaTheme="minorEastAsia"/>
-              <w:noProof/>
-              <w:kern w:val="0"/>
-              <w:lang w:val="en-ID" w:eastAsia="en-ID"/>
-              <w14:ligatures w14:val="none"/>
-            </w:rPr>
-          </w:pPr>
-          <w:hyperlink w:anchor="_Toc184677623" w:history="1">
-            <w:r>
-              <w:rPr>
-                <w:rStyle w:val="Hyperlink"/>
-                <w:noProof/>
-              </w:rPr>
-              <w:t>LAMPIRAN</w:t>
-            </w:r>
-            <w:r>
-              <w:rPr>
-                <w:noProof/>
-                <w:webHidden/>
-              </w:rPr>
-              <w:tab/>
-            </w:r>
-            <w:r>
-              <w:rPr>
-                <w:noProof/>
-                <w:webHidden/>
-              </w:rPr>
-              <w:fldChar w:fldCharType="begin"/>
-            </w:r>
-            <w:r>
-              <w:rPr>
-                <w:noProof/>
-                <w:webHidden/>
-              </w:rPr>
-              <w:instrText xml:space="preserve"> PAGEREF _Toc184677623 \h </w:instrText>
+              <w:instrText xml:space="preserve"> PAGEREF _Toc184722159 \h </w:instrText>
             </w:r>
             <w:r>
               <w:rPr>
@@ -3468,6 +2305,979 @@
         </w:p>
         <w:p>
           <w:pPr>
+            <w:pStyle w:val="TOC2"/>
+            <w:tabs>
+              <w:tab w:val="left" w:pos="660"/>
+              <w:tab w:val="right" w:leader="dot" w:pos="9350"/>
+            </w:tabs>
+            <w:rPr>
+              <w:rFonts w:eastAsiaTheme="minorEastAsia"/>
+              <w:noProof/>
+            </w:rPr>
+          </w:pPr>
+          <w:hyperlink w:anchor="_Toc184722160" w:history="1">
+            <w:r>
+              <w:rPr>
+                <w:rStyle w:val="Hyperlink"/>
+                <w:rFonts w:eastAsia="Times New Roman" w:cs="Times New Roman"/>
+                <w:noProof/>
+                <w:lang w:val="en-ID" w:eastAsia="en-ID"/>
+              </w:rPr>
+              <w:t>C.</w:t>
+            </w:r>
+            <w:r>
+              <w:rPr>
+                <w:rFonts w:eastAsiaTheme="minorEastAsia"/>
+                <w:noProof/>
+              </w:rPr>
+              <w:tab/>
+            </w:r>
+            <w:r>
+              <w:rPr>
+                <w:rStyle w:val="Hyperlink"/>
+                <w:rFonts w:eastAsia="Times New Roman" w:cs="Times New Roman"/>
+                <w:noProof/>
+                <w:lang w:val="en-ID" w:eastAsia="en-ID"/>
+              </w:rPr>
+              <w:t>Panduan untuk Admin</w:t>
+            </w:r>
+            <w:r>
+              <w:rPr>
+                <w:noProof/>
+                <w:webHidden/>
+              </w:rPr>
+              <w:tab/>
+            </w:r>
+            <w:r>
+              <w:rPr>
+                <w:noProof/>
+                <w:webHidden/>
+              </w:rPr>
+              <w:fldChar w:fldCharType="begin"/>
+            </w:r>
+            <w:r>
+              <w:rPr>
+                <w:noProof/>
+                <w:webHidden/>
+              </w:rPr>
+              <w:instrText xml:space="preserve"> PAGEREF _Toc184722160 \h </w:instrText>
+            </w:r>
+            <w:r>
+              <w:rPr>
+                <w:noProof/>
+                <w:webHidden/>
+              </w:rPr>
+            </w:r>
+            <w:r>
+              <w:rPr>
+                <w:noProof/>
+                <w:webHidden/>
+              </w:rPr>
+              <w:fldChar w:fldCharType="separate"/>
+            </w:r>
+            <w:r>
+              <w:rPr>
+                <w:noProof/>
+                <w:webHidden/>
+              </w:rPr>
+              <w:t>14</w:t>
+            </w:r>
+            <w:r>
+              <w:rPr>
+                <w:noProof/>
+                <w:webHidden/>
+              </w:rPr>
+              <w:fldChar w:fldCharType="end"/>
+            </w:r>
+          </w:hyperlink>
+        </w:p>
+        <w:p>
+          <w:pPr>
+            <w:pStyle w:val="TOC1"/>
+            <w:tabs>
+              <w:tab w:val="right" w:leader="dot" w:pos="9350"/>
+            </w:tabs>
+            <w:rPr>
+              <w:rFonts w:eastAsiaTheme="minorEastAsia"/>
+              <w:noProof/>
+            </w:rPr>
+          </w:pPr>
+          <w:hyperlink w:anchor="_Toc184722161" w:history="1">
+            <w:r>
+              <w:rPr>
+                <w:rStyle w:val="Hyperlink"/>
+                <w:noProof/>
+              </w:rPr>
+              <w:t>BAB 5</w:t>
+            </w:r>
+            <w:r>
+              <w:rPr>
+                <w:noProof/>
+                <w:webHidden/>
+              </w:rPr>
+              <w:tab/>
+            </w:r>
+            <w:r>
+              <w:rPr>
+                <w:noProof/>
+                <w:webHidden/>
+              </w:rPr>
+              <w:fldChar w:fldCharType="begin"/>
+            </w:r>
+            <w:r>
+              <w:rPr>
+                <w:noProof/>
+                <w:webHidden/>
+              </w:rPr>
+              <w:instrText xml:space="preserve"> PAGEREF _Toc184722161 \h </w:instrText>
+            </w:r>
+            <w:r>
+              <w:rPr>
+                <w:noProof/>
+                <w:webHidden/>
+              </w:rPr>
+            </w:r>
+            <w:r>
+              <w:rPr>
+                <w:noProof/>
+                <w:webHidden/>
+              </w:rPr>
+              <w:fldChar w:fldCharType="separate"/>
+            </w:r>
+            <w:r>
+              <w:rPr>
+                <w:noProof/>
+                <w:webHidden/>
+              </w:rPr>
+              <w:t>20</w:t>
+            </w:r>
+            <w:r>
+              <w:rPr>
+                <w:noProof/>
+                <w:webHidden/>
+              </w:rPr>
+              <w:fldChar w:fldCharType="end"/>
+            </w:r>
+          </w:hyperlink>
+        </w:p>
+        <w:p>
+          <w:pPr>
+            <w:pStyle w:val="TOC1"/>
+            <w:tabs>
+              <w:tab w:val="right" w:leader="dot" w:pos="9350"/>
+            </w:tabs>
+            <w:rPr>
+              <w:rFonts w:eastAsiaTheme="minorEastAsia"/>
+              <w:noProof/>
+            </w:rPr>
+          </w:pPr>
+          <w:hyperlink w:anchor="_Toc184722162" w:history="1">
+            <w:r>
+              <w:rPr>
+                <w:rStyle w:val="Hyperlink"/>
+                <w:noProof/>
+              </w:rPr>
+              <w:t>FAQ</w:t>
+            </w:r>
+            <w:r>
+              <w:rPr>
+                <w:noProof/>
+                <w:webHidden/>
+              </w:rPr>
+              <w:tab/>
+            </w:r>
+            <w:r>
+              <w:rPr>
+                <w:noProof/>
+                <w:webHidden/>
+              </w:rPr>
+              <w:fldChar w:fldCharType="begin"/>
+            </w:r>
+            <w:r>
+              <w:rPr>
+                <w:noProof/>
+                <w:webHidden/>
+              </w:rPr>
+              <w:instrText xml:space="preserve"> PAGEREF _Toc184722162 \h </w:instrText>
+            </w:r>
+            <w:r>
+              <w:rPr>
+                <w:noProof/>
+                <w:webHidden/>
+              </w:rPr>
+            </w:r>
+            <w:r>
+              <w:rPr>
+                <w:noProof/>
+                <w:webHidden/>
+              </w:rPr>
+              <w:fldChar w:fldCharType="separate"/>
+            </w:r>
+            <w:r>
+              <w:rPr>
+                <w:noProof/>
+                <w:webHidden/>
+              </w:rPr>
+              <w:t>20</w:t>
+            </w:r>
+            <w:r>
+              <w:rPr>
+                <w:noProof/>
+                <w:webHidden/>
+              </w:rPr>
+              <w:fldChar w:fldCharType="end"/>
+            </w:r>
+          </w:hyperlink>
+        </w:p>
+        <w:p>
+          <w:pPr>
+            <w:pStyle w:val="TOC2"/>
+            <w:tabs>
+              <w:tab w:val="left" w:pos="660"/>
+              <w:tab w:val="right" w:leader="dot" w:pos="9350"/>
+            </w:tabs>
+            <w:rPr>
+              <w:rFonts w:eastAsiaTheme="minorEastAsia"/>
+              <w:noProof/>
+            </w:rPr>
+          </w:pPr>
+          <w:hyperlink w:anchor="_Toc184722163" w:history="1">
+            <w:r>
+              <w:rPr>
+                <w:rStyle w:val="Hyperlink"/>
+                <w:rFonts w:eastAsia="Times New Roman"/>
+                <w:noProof/>
+                <w:lang w:val="en-ID" w:eastAsia="en-ID"/>
+              </w:rPr>
+              <w:t>A.</w:t>
+            </w:r>
+            <w:r>
+              <w:rPr>
+                <w:rFonts w:eastAsiaTheme="minorEastAsia"/>
+                <w:noProof/>
+              </w:rPr>
+              <w:tab/>
+            </w:r>
+            <w:r>
+              <w:rPr>
+                <w:rStyle w:val="Hyperlink"/>
+                <w:rFonts w:eastAsia="Times New Roman"/>
+                <w:noProof/>
+                <w:lang w:val="en-ID" w:eastAsia="en-ID"/>
+              </w:rPr>
+              <w:t>Pertanyaan Umum</w:t>
+            </w:r>
+            <w:r>
+              <w:rPr>
+                <w:noProof/>
+                <w:webHidden/>
+              </w:rPr>
+              <w:tab/>
+            </w:r>
+            <w:r>
+              <w:rPr>
+                <w:noProof/>
+                <w:webHidden/>
+              </w:rPr>
+              <w:fldChar w:fldCharType="begin"/>
+            </w:r>
+            <w:r>
+              <w:rPr>
+                <w:noProof/>
+                <w:webHidden/>
+              </w:rPr>
+              <w:instrText xml:space="preserve"> PAGEREF _Toc184722163 \h </w:instrText>
+            </w:r>
+            <w:r>
+              <w:rPr>
+                <w:noProof/>
+                <w:webHidden/>
+              </w:rPr>
+            </w:r>
+            <w:r>
+              <w:rPr>
+                <w:noProof/>
+                <w:webHidden/>
+              </w:rPr>
+              <w:fldChar w:fldCharType="separate"/>
+            </w:r>
+            <w:r>
+              <w:rPr>
+                <w:noProof/>
+                <w:webHidden/>
+              </w:rPr>
+              <w:t>20</w:t>
+            </w:r>
+            <w:r>
+              <w:rPr>
+                <w:noProof/>
+                <w:webHidden/>
+              </w:rPr>
+              <w:fldChar w:fldCharType="end"/>
+            </w:r>
+          </w:hyperlink>
+        </w:p>
+        <w:p>
+          <w:pPr>
+            <w:pStyle w:val="TOC2"/>
+            <w:tabs>
+              <w:tab w:val="left" w:pos="660"/>
+              <w:tab w:val="right" w:leader="dot" w:pos="9350"/>
+            </w:tabs>
+            <w:rPr>
+              <w:rFonts w:eastAsiaTheme="minorEastAsia"/>
+              <w:noProof/>
+            </w:rPr>
+          </w:pPr>
+          <w:hyperlink w:anchor="_Toc184722164" w:history="1">
+            <w:r>
+              <w:rPr>
+                <w:rStyle w:val="Hyperlink"/>
+                <w:rFonts w:eastAsia="Times New Roman"/>
+                <w:noProof/>
+                <w:lang w:val="en-ID" w:eastAsia="en-ID"/>
+              </w:rPr>
+              <w:t>B.</w:t>
+            </w:r>
+            <w:r>
+              <w:rPr>
+                <w:rFonts w:eastAsiaTheme="minorEastAsia"/>
+                <w:noProof/>
+              </w:rPr>
+              <w:tab/>
+            </w:r>
+            <w:r>
+              <w:rPr>
+                <w:rStyle w:val="Hyperlink"/>
+                <w:rFonts w:eastAsia="Times New Roman"/>
+                <w:noProof/>
+                <w:lang w:val="en-ID" w:eastAsia="en-ID"/>
+              </w:rPr>
+              <w:t>Pertanyaan Teknis</w:t>
+            </w:r>
+            <w:r>
+              <w:rPr>
+                <w:noProof/>
+                <w:webHidden/>
+              </w:rPr>
+              <w:tab/>
+            </w:r>
+            <w:r>
+              <w:rPr>
+                <w:noProof/>
+                <w:webHidden/>
+              </w:rPr>
+              <w:fldChar w:fldCharType="begin"/>
+            </w:r>
+            <w:r>
+              <w:rPr>
+                <w:noProof/>
+                <w:webHidden/>
+              </w:rPr>
+              <w:instrText xml:space="preserve"> PAGEREF _Toc184722164 \h </w:instrText>
+            </w:r>
+            <w:r>
+              <w:rPr>
+                <w:noProof/>
+                <w:webHidden/>
+              </w:rPr>
+            </w:r>
+            <w:r>
+              <w:rPr>
+                <w:noProof/>
+                <w:webHidden/>
+              </w:rPr>
+              <w:fldChar w:fldCharType="separate"/>
+            </w:r>
+            <w:r>
+              <w:rPr>
+                <w:noProof/>
+                <w:webHidden/>
+              </w:rPr>
+              <w:t>20</w:t>
+            </w:r>
+            <w:r>
+              <w:rPr>
+                <w:noProof/>
+                <w:webHidden/>
+              </w:rPr>
+              <w:fldChar w:fldCharType="end"/>
+            </w:r>
+          </w:hyperlink>
+        </w:p>
+        <w:p>
+          <w:pPr>
+            <w:pStyle w:val="TOC2"/>
+            <w:tabs>
+              <w:tab w:val="left" w:pos="660"/>
+              <w:tab w:val="right" w:leader="dot" w:pos="9350"/>
+            </w:tabs>
+            <w:rPr>
+              <w:rFonts w:eastAsiaTheme="minorEastAsia"/>
+              <w:noProof/>
+            </w:rPr>
+          </w:pPr>
+          <w:hyperlink w:anchor="_Toc184722165" w:history="1">
+            <w:r>
+              <w:rPr>
+                <w:rStyle w:val="Hyperlink"/>
+                <w:rFonts w:eastAsia="Times New Roman"/>
+                <w:noProof/>
+                <w:lang w:val="en-ID" w:eastAsia="en-ID"/>
+              </w:rPr>
+              <w:t>C.</w:t>
+            </w:r>
+            <w:r>
+              <w:rPr>
+                <w:rFonts w:eastAsiaTheme="minorEastAsia"/>
+                <w:noProof/>
+              </w:rPr>
+              <w:tab/>
+            </w:r>
+            <w:r>
+              <w:rPr>
+                <w:rStyle w:val="Hyperlink"/>
+                <w:rFonts w:eastAsia="Times New Roman"/>
+                <w:noProof/>
+                <w:lang w:val="en-ID" w:eastAsia="en-ID"/>
+              </w:rPr>
+              <w:t xml:space="preserve">Pertanyaan </w:t>
+            </w:r>
+            <w:r>
+              <w:rPr>
+                <w:rStyle w:val="Hyperlink"/>
+                <w:rFonts w:eastAsia="Times New Roman" w:cs="Times New Roman"/>
+                <w:bCs/>
+                <w:noProof/>
+                <w:kern w:val="0"/>
+                <w:lang w:val="en-ID" w:eastAsia="en-ID"/>
+                <w14:ligatures w14:val="none"/>
+              </w:rPr>
+              <w:t>Seputar Fitur</w:t>
+            </w:r>
+            <w:r>
+              <w:rPr>
+                <w:noProof/>
+                <w:webHidden/>
+              </w:rPr>
+              <w:tab/>
+            </w:r>
+            <w:r>
+              <w:rPr>
+                <w:noProof/>
+                <w:webHidden/>
+              </w:rPr>
+              <w:fldChar w:fldCharType="begin"/>
+            </w:r>
+            <w:r>
+              <w:rPr>
+                <w:noProof/>
+                <w:webHidden/>
+              </w:rPr>
+              <w:instrText xml:space="preserve"> PAGEREF _Toc184722165 \h </w:instrText>
+            </w:r>
+            <w:r>
+              <w:rPr>
+                <w:noProof/>
+                <w:webHidden/>
+              </w:rPr>
+            </w:r>
+            <w:r>
+              <w:rPr>
+                <w:noProof/>
+                <w:webHidden/>
+              </w:rPr>
+              <w:fldChar w:fldCharType="separate"/>
+            </w:r>
+            <w:r>
+              <w:rPr>
+                <w:noProof/>
+                <w:webHidden/>
+              </w:rPr>
+              <w:t>20</w:t>
+            </w:r>
+            <w:r>
+              <w:rPr>
+                <w:noProof/>
+                <w:webHidden/>
+              </w:rPr>
+              <w:fldChar w:fldCharType="end"/>
+            </w:r>
+          </w:hyperlink>
+        </w:p>
+        <w:p>
+          <w:pPr>
+            <w:pStyle w:val="TOC1"/>
+            <w:tabs>
+              <w:tab w:val="right" w:leader="dot" w:pos="9350"/>
+            </w:tabs>
+            <w:rPr>
+              <w:rFonts w:eastAsiaTheme="minorEastAsia"/>
+              <w:noProof/>
+            </w:rPr>
+          </w:pPr>
+          <w:hyperlink w:anchor="_Toc184722166" w:history="1">
+            <w:r>
+              <w:rPr>
+                <w:rStyle w:val="Hyperlink"/>
+                <w:noProof/>
+              </w:rPr>
+              <w:t>BAB 6</w:t>
+            </w:r>
+            <w:r>
+              <w:rPr>
+                <w:noProof/>
+                <w:webHidden/>
+              </w:rPr>
+              <w:tab/>
+            </w:r>
+            <w:r>
+              <w:rPr>
+                <w:noProof/>
+                <w:webHidden/>
+              </w:rPr>
+              <w:fldChar w:fldCharType="begin"/>
+            </w:r>
+            <w:r>
+              <w:rPr>
+                <w:noProof/>
+                <w:webHidden/>
+              </w:rPr>
+              <w:instrText xml:space="preserve"> PAGEREF _Toc184722166 \h </w:instrText>
+            </w:r>
+            <w:r>
+              <w:rPr>
+                <w:noProof/>
+                <w:webHidden/>
+              </w:rPr>
+            </w:r>
+            <w:r>
+              <w:rPr>
+                <w:noProof/>
+                <w:webHidden/>
+              </w:rPr>
+              <w:fldChar w:fldCharType="separate"/>
+            </w:r>
+            <w:r>
+              <w:rPr>
+                <w:noProof/>
+                <w:webHidden/>
+              </w:rPr>
+              <w:t>21</w:t>
+            </w:r>
+            <w:r>
+              <w:rPr>
+                <w:noProof/>
+                <w:webHidden/>
+              </w:rPr>
+              <w:fldChar w:fldCharType="end"/>
+            </w:r>
+          </w:hyperlink>
+        </w:p>
+        <w:p>
+          <w:pPr>
+            <w:pStyle w:val="TOC1"/>
+            <w:tabs>
+              <w:tab w:val="right" w:leader="dot" w:pos="9350"/>
+            </w:tabs>
+            <w:rPr>
+              <w:rFonts w:eastAsiaTheme="minorEastAsia"/>
+              <w:noProof/>
+            </w:rPr>
+          </w:pPr>
+          <w:hyperlink w:anchor="_Toc184722167" w:history="1">
+            <w:r>
+              <w:rPr>
+                <w:rStyle w:val="Hyperlink"/>
+                <w:noProof/>
+              </w:rPr>
+              <w:t>PENUTUP</w:t>
+            </w:r>
+            <w:r>
+              <w:rPr>
+                <w:noProof/>
+                <w:webHidden/>
+              </w:rPr>
+              <w:tab/>
+            </w:r>
+            <w:r>
+              <w:rPr>
+                <w:noProof/>
+                <w:webHidden/>
+              </w:rPr>
+              <w:fldChar w:fldCharType="begin"/>
+            </w:r>
+            <w:r>
+              <w:rPr>
+                <w:noProof/>
+                <w:webHidden/>
+              </w:rPr>
+              <w:instrText xml:space="preserve"> PAGEREF _Toc184722167 \h </w:instrText>
+            </w:r>
+            <w:r>
+              <w:rPr>
+                <w:noProof/>
+                <w:webHidden/>
+              </w:rPr>
+            </w:r>
+            <w:r>
+              <w:rPr>
+                <w:noProof/>
+                <w:webHidden/>
+              </w:rPr>
+              <w:fldChar w:fldCharType="separate"/>
+            </w:r>
+            <w:r>
+              <w:rPr>
+                <w:noProof/>
+                <w:webHidden/>
+              </w:rPr>
+              <w:t>21</w:t>
+            </w:r>
+            <w:r>
+              <w:rPr>
+                <w:noProof/>
+                <w:webHidden/>
+              </w:rPr>
+              <w:fldChar w:fldCharType="end"/>
+            </w:r>
+          </w:hyperlink>
+        </w:p>
+        <w:p>
+          <w:pPr>
+            <w:pStyle w:val="TOC2"/>
+            <w:tabs>
+              <w:tab w:val="left" w:pos="660"/>
+              <w:tab w:val="right" w:leader="dot" w:pos="9350"/>
+            </w:tabs>
+            <w:rPr>
+              <w:rFonts w:eastAsiaTheme="minorEastAsia"/>
+              <w:noProof/>
+            </w:rPr>
+          </w:pPr>
+          <w:hyperlink w:anchor="_Toc184722168" w:history="1">
+            <w:r>
+              <w:rPr>
+                <w:rStyle w:val="Hyperlink"/>
+                <w:rFonts w:eastAsia="Times New Roman"/>
+                <w:noProof/>
+                <w:lang w:val="en-ID" w:eastAsia="en-ID"/>
+              </w:rPr>
+              <w:t>A.</w:t>
+            </w:r>
+            <w:r>
+              <w:rPr>
+                <w:rFonts w:eastAsiaTheme="minorEastAsia"/>
+                <w:noProof/>
+              </w:rPr>
+              <w:tab/>
+            </w:r>
+            <w:r>
+              <w:rPr>
+                <w:rStyle w:val="Hyperlink"/>
+                <w:rFonts w:eastAsia="Times New Roman"/>
+                <w:noProof/>
+                <w:lang w:val="en-ID" w:eastAsia="en-ID"/>
+              </w:rPr>
+              <w:t>Ringkasan</w:t>
+            </w:r>
+            <w:r>
+              <w:rPr>
+                <w:noProof/>
+                <w:webHidden/>
+              </w:rPr>
+              <w:tab/>
+            </w:r>
+            <w:r>
+              <w:rPr>
+                <w:noProof/>
+                <w:webHidden/>
+              </w:rPr>
+              <w:fldChar w:fldCharType="begin"/>
+            </w:r>
+            <w:r>
+              <w:rPr>
+                <w:noProof/>
+                <w:webHidden/>
+              </w:rPr>
+              <w:instrText xml:space="preserve"> PAGEREF _Toc184722168 \h </w:instrText>
+            </w:r>
+            <w:r>
+              <w:rPr>
+                <w:noProof/>
+                <w:webHidden/>
+              </w:rPr>
+            </w:r>
+            <w:r>
+              <w:rPr>
+                <w:noProof/>
+                <w:webHidden/>
+              </w:rPr>
+              <w:fldChar w:fldCharType="separate"/>
+            </w:r>
+            <w:r>
+              <w:rPr>
+                <w:noProof/>
+                <w:webHidden/>
+              </w:rPr>
+              <w:t>21</w:t>
+            </w:r>
+            <w:r>
+              <w:rPr>
+                <w:noProof/>
+                <w:webHidden/>
+              </w:rPr>
+              <w:fldChar w:fldCharType="end"/>
+            </w:r>
+          </w:hyperlink>
+        </w:p>
+        <w:p>
+          <w:pPr>
+            <w:pStyle w:val="TOC2"/>
+            <w:tabs>
+              <w:tab w:val="left" w:pos="660"/>
+              <w:tab w:val="right" w:leader="dot" w:pos="9350"/>
+            </w:tabs>
+            <w:rPr>
+              <w:rFonts w:eastAsiaTheme="minorEastAsia"/>
+              <w:noProof/>
+            </w:rPr>
+          </w:pPr>
+          <w:hyperlink w:anchor="_Toc184722169" w:history="1">
+            <w:r>
+              <w:rPr>
+                <w:rStyle w:val="Hyperlink"/>
+                <w:rFonts w:eastAsia="Times New Roman"/>
+                <w:noProof/>
+                <w:lang w:val="en-ID" w:eastAsia="en-ID"/>
+              </w:rPr>
+              <w:t>B.</w:t>
+            </w:r>
+            <w:r>
+              <w:rPr>
+                <w:rFonts w:eastAsiaTheme="minorEastAsia"/>
+                <w:noProof/>
+              </w:rPr>
+              <w:tab/>
+            </w:r>
+            <w:r>
+              <w:rPr>
+                <w:rStyle w:val="Hyperlink"/>
+                <w:rFonts w:eastAsia="Times New Roman"/>
+                <w:noProof/>
+                <w:lang w:val="en-ID" w:eastAsia="en-ID"/>
+              </w:rPr>
+              <w:t>Dukungan Lanjutan</w:t>
+            </w:r>
+            <w:r>
+              <w:rPr>
+                <w:noProof/>
+                <w:webHidden/>
+              </w:rPr>
+              <w:tab/>
+            </w:r>
+            <w:r>
+              <w:rPr>
+                <w:noProof/>
+                <w:webHidden/>
+              </w:rPr>
+              <w:fldChar w:fldCharType="begin"/>
+            </w:r>
+            <w:r>
+              <w:rPr>
+                <w:noProof/>
+                <w:webHidden/>
+              </w:rPr>
+              <w:instrText xml:space="preserve"> PAGEREF _Toc184722169 \h </w:instrText>
+            </w:r>
+            <w:r>
+              <w:rPr>
+                <w:noProof/>
+                <w:webHidden/>
+              </w:rPr>
+            </w:r>
+            <w:r>
+              <w:rPr>
+                <w:noProof/>
+                <w:webHidden/>
+              </w:rPr>
+              <w:fldChar w:fldCharType="separate"/>
+            </w:r>
+            <w:r>
+              <w:rPr>
+                <w:noProof/>
+                <w:webHidden/>
+              </w:rPr>
+              <w:t>21</w:t>
+            </w:r>
+            <w:r>
+              <w:rPr>
+                <w:noProof/>
+                <w:webHidden/>
+              </w:rPr>
+              <w:fldChar w:fldCharType="end"/>
+            </w:r>
+          </w:hyperlink>
+        </w:p>
+        <w:p>
+          <w:pPr>
+            <w:pStyle w:val="TOC2"/>
+            <w:tabs>
+              <w:tab w:val="left" w:pos="660"/>
+              <w:tab w:val="right" w:leader="dot" w:pos="9350"/>
+            </w:tabs>
+            <w:rPr>
+              <w:rFonts w:eastAsiaTheme="minorEastAsia"/>
+              <w:noProof/>
+            </w:rPr>
+          </w:pPr>
+          <w:hyperlink w:anchor="_Toc184722170" w:history="1">
+            <w:r>
+              <w:rPr>
+                <w:rStyle w:val="Hyperlink"/>
+                <w:rFonts w:eastAsia="Times New Roman"/>
+                <w:noProof/>
+                <w:lang w:val="en-ID" w:eastAsia="en-ID"/>
+              </w:rPr>
+              <w:t>C.</w:t>
+            </w:r>
+            <w:r>
+              <w:rPr>
+                <w:rFonts w:eastAsiaTheme="minorEastAsia"/>
+                <w:noProof/>
+              </w:rPr>
+              <w:tab/>
+            </w:r>
+            <w:r>
+              <w:rPr>
+                <w:rStyle w:val="Hyperlink"/>
+                <w:rFonts w:eastAsia="Times New Roman"/>
+                <w:noProof/>
+                <w:lang w:val="en-ID" w:eastAsia="en-ID"/>
+              </w:rPr>
+              <w:t>Saran dan Kritik</w:t>
+            </w:r>
+            <w:r>
+              <w:rPr>
+                <w:noProof/>
+                <w:webHidden/>
+              </w:rPr>
+              <w:tab/>
+            </w:r>
+            <w:r>
+              <w:rPr>
+                <w:noProof/>
+                <w:webHidden/>
+              </w:rPr>
+              <w:fldChar w:fldCharType="begin"/>
+            </w:r>
+            <w:r>
+              <w:rPr>
+                <w:noProof/>
+                <w:webHidden/>
+              </w:rPr>
+              <w:instrText xml:space="preserve"> PAGEREF _Toc184722170 \h </w:instrText>
+            </w:r>
+            <w:r>
+              <w:rPr>
+                <w:noProof/>
+                <w:webHidden/>
+              </w:rPr>
+            </w:r>
+            <w:r>
+              <w:rPr>
+                <w:noProof/>
+                <w:webHidden/>
+              </w:rPr>
+              <w:fldChar w:fldCharType="separate"/>
+            </w:r>
+            <w:r>
+              <w:rPr>
+                <w:noProof/>
+                <w:webHidden/>
+              </w:rPr>
+              <w:t>21</w:t>
+            </w:r>
+            <w:r>
+              <w:rPr>
+                <w:noProof/>
+                <w:webHidden/>
+              </w:rPr>
+              <w:fldChar w:fldCharType="end"/>
+            </w:r>
+          </w:hyperlink>
+        </w:p>
+        <w:p>
+          <w:pPr>
+            <w:pStyle w:val="TOC1"/>
+            <w:tabs>
+              <w:tab w:val="right" w:leader="dot" w:pos="9350"/>
+            </w:tabs>
+            <w:rPr>
+              <w:rFonts w:eastAsiaTheme="minorEastAsia"/>
+              <w:noProof/>
+            </w:rPr>
+          </w:pPr>
+          <w:hyperlink w:anchor="_Toc184722171" w:history="1">
+            <w:r>
+              <w:rPr>
+                <w:rStyle w:val="Hyperlink"/>
+                <w:noProof/>
+              </w:rPr>
+              <w:t>LAMPIRAN</w:t>
+            </w:r>
+            <w:r>
+              <w:rPr>
+                <w:noProof/>
+                <w:webHidden/>
+              </w:rPr>
+              <w:tab/>
+            </w:r>
+            <w:r>
+              <w:rPr>
+                <w:noProof/>
+                <w:webHidden/>
+              </w:rPr>
+              <w:fldChar w:fldCharType="begin"/>
+            </w:r>
+            <w:r>
+              <w:rPr>
+                <w:noProof/>
+                <w:webHidden/>
+              </w:rPr>
+              <w:instrText xml:space="preserve"> PAGEREF _Toc184722171 \h </w:instrText>
+            </w:r>
+            <w:r>
+              <w:rPr>
+                <w:noProof/>
+                <w:webHidden/>
+              </w:rPr>
+            </w:r>
+            <w:r>
+              <w:rPr>
+                <w:noProof/>
+                <w:webHidden/>
+              </w:rPr>
+              <w:fldChar w:fldCharType="separate"/>
+            </w:r>
+            <w:r>
+              <w:rPr>
+                <w:noProof/>
+                <w:webHidden/>
+              </w:rPr>
+              <w:t>22</w:t>
+            </w:r>
+            <w:r>
+              <w:rPr>
+                <w:noProof/>
+                <w:webHidden/>
+              </w:rPr>
+              <w:fldChar w:fldCharType="end"/>
+            </w:r>
+          </w:hyperlink>
+        </w:p>
+        <w:p>
+          <w:pPr>
             <w:spacing w:line="360" w:lineRule="auto"/>
           </w:pPr>
           <w:r>
@@ -3534,7 +3344,7 @@
           <w:rFonts w:cs="Times New Roman"/>
         </w:rPr>
       </w:pPr>
-      <w:bookmarkStart w:id="0" w:name="_Toc184677591"/>
+      <w:bookmarkStart w:id="0" w:name="_Toc184722139"/>
       <w:r>
         <w:rPr>
           <w:rFonts w:cs="Times New Roman"/>
@@ -3553,7 +3363,7 @@
           <w:rFonts w:cs="Times New Roman"/>
         </w:rPr>
       </w:pPr>
-      <w:bookmarkStart w:id="1" w:name="_Toc184677592"/>
+      <w:bookmarkStart w:id="1" w:name="_Toc184722140"/>
       <w:r>
         <w:rPr>
           <w:rFonts w:cs="Times New Roman"/>
@@ -3586,7 +3396,7 @@
         </w:numPr>
         <w:spacing w:line="360" w:lineRule="auto"/>
       </w:pPr>
-      <w:bookmarkStart w:id="2" w:name="_Toc184677593"/>
+      <w:bookmarkStart w:id="2" w:name="_Toc184722141"/>
       <w:r>
         <w:t xml:space="preserve">Tujuan </w:t>
       </w:r>
@@ -3602,19 +3412,19 @@
       <w:r>
         <w:t>Dokumen</w:t>
       </w:r>
+      <w:proofErr w:type="spellEnd"/>
+      <w:r>
+        <w:t xml:space="preserve"> (Latar </w:t>
+      </w:r>
+      <w:proofErr w:type="spellStart"/>
+      <w:r>
+        <w:t>belakang</w:t>
+      </w:r>
+      <w:proofErr w:type="spellEnd"/>
+      <w:r>
+        <w:t>)</w:t>
+      </w:r>
       <w:bookmarkEnd w:id="2"/>
-      <w:proofErr w:type="spellEnd"/>
-      <w:r>
-        <w:t xml:space="preserve"> (Latar </w:t>
-      </w:r>
-      <w:proofErr w:type="spellStart"/>
-      <w:r>
-        <w:t>belakang</w:t>
-      </w:r>
-      <w:proofErr w:type="spellEnd"/>
-      <w:r>
-        <w:t>)</w:t>
-      </w:r>
     </w:p>
     <w:p>
       <w:pPr>
@@ -3630,7 +3440,7 @@
         </w:numPr>
         <w:spacing w:line="360" w:lineRule="auto"/>
       </w:pPr>
-      <w:bookmarkStart w:id="3" w:name="_Toc184677594"/>
+      <w:bookmarkStart w:id="3" w:name="_Toc184722142"/>
       <w:proofErr w:type="spellStart"/>
       <w:r>
         <w:t>Deskripsi</w:t>
@@ -3722,7 +3532,7 @@
         <w:spacing w:line="360" w:lineRule="auto"/>
         <w:jc w:val="center"/>
       </w:pPr>
-      <w:bookmarkStart w:id="4" w:name="_Toc184677595"/>
+      <w:bookmarkStart w:id="4" w:name="_Toc184722143"/>
       <w:r>
         <w:lastRenderedPageBreak/>
         <w:t>BAB 2</w:t>
@@ -3735,7 +3545,7 @@
         <w:spacing w:line="360" w:lineRule="auto"/>
         <w:jc w:val="center"/>
       </w:pPr>
-      <w:bookmarkStart w:id="5" w:name="_Toc184677596"/>
+      <w:bookmarkStart w:id="5" w:name="_Toc184722144"/>
       <w:r>
         <w:t>PERSYARATAN SISTEM</w:t>
       </w:r>
@@ -3756,7 +3566,7 @@
         <w:spacing w:line="360" w:lineRule="auto"/>
         <w:jc w:val="both"/>
       </w:pPr>
-      <w:bookmarkStart w:id="6" w:name="_Toc184677597"/>
+      <w:bookmarkStart w:id="6" w:name="_Toc184722145"/>
       <w:proofErr w:type="spellStart"/>
       <w:r>
         <w:t>Perangkat</w:t>
@@ -4265,7 +4075,7 @@
         <w:spacing w:line="360" w:lineRule="auto"/>
         <w:jc w:val="both"/>
       </w:pPr>
-      <w:bookmarkStart w:id="7" w:name="_Toc184677598"/>
+      <w:bookmarkStart w:id="7" w:name="_Toc184722146"/>
       <w:proofErr w:type="spellStart"/>
       <w:r>
         <w:t>Perangkat</w:t>
@@ -4635,7 +4445,7 @@
         <w:spacing w:line="360" w:lineRule="auto"/>
         <w:jc w:val="center"/>
       </w:pPr>
-      <w:bookmarkStart w:id="8" w:name="_Toc184677599"/>
+      <w:bookmarkStart w:id="8" w:name="_Toc184722147"/>
       <w:r>
         <w:lastRenderedPageBreak/>
         <w:t xml:space="preserve">BAB </w:t>
@@ -4651,7 +4461,7 @@
         <w:spacing w:line="360" w:lineRule="auto"/>
         <w:jc w:val="center"/>
       </w:pPr>
-      <w:bookmarkStart w:id="9" w:name="_Toc184677600"/>
+      <w:bookmarkStart w:id="9" w:name="_Toc184722148"/>
       <w:r>
         <w:t xml:space="preserve">FITUR </w:t>
       </w:r>
@@ -7580,7 +7390,6 @@
         </w:rPr>
         <w:t xml:space="preserve">. </w:t>
       </w:r>
-      <w:proofErr w:type="spellStart"/>
       <w:r>
         <w:rPr>
           <w:rFonts w:ascii="Times New Roman" w:hAnsi="Times New Roman" w:cs="Times New Roman"/>
@@ -7588,6 +7397,16 @@
           <w:sz w:val="24"/>
           <w:szCs w:val="28"/>
         </w:rPr>
+        <w:t xml:space="preserve">Selain itu username dan password tidak boleh sama. </w:t>
+      </w:r>
+      <w:proofErr w:type="spellStart"/>
+      <w:r>
+        <w:rPr>
+          <w:rFonts w:ascii="Times New Roman" w:hAnsi="Times New Roman" w:cs="Times New Roman"/>
+          <w:bCs/>
+          <w:sz w:val="24"/>
+          <w:szCs w:val="28"/>
+        </w:rPr>
         <w:t>Apabila</w:t>
       </w:r>
       <w:proofErr w:type="spellEnd"/>
@@ -7881,7 +7700,7 @@
           <w:szCs w:val="28"/>
         </w:rPr>
         <w:drawing>
-          <wp:anchor distT="0" distB="0" distL="114300" distR="114300" simplePos="0" relativeHeight="251669504" behindDoc="0" locked="0" layoutInCell="1" allowOverlap="1" wp14:anchorId="616DC3AC" wp14:editId="6C5959E5">
+          <wp:anchor distT="0" distB="0" distL="114300" distR="114300" simplePos="0" relativeHeight="251669504" behindDoc="0" locked="0" layoutInCell="1" allowOverlap="1" wp14:anchorId="616DC3AC" wp14:editId="79C3A717">
             <wp:simplePos x="0" y="0"/>
             <wp:positionH relativeFrom="margin">
               <wp:align>center</wp:align>
@@ -8041,7 +7860,7 @@
           <w:lang w:val="en-ID" w:eastAsia="en-ID"/>
         </w:rPr>
       </w:pPr>
-      <w:bookmarkStart w:id="10" w:name="_Toc184677601"/>
+      <w:bookmarkStart w:id="10" w:name="_Toc184722149"/>
       <w:r>
         <w:rPr>
           <w:rFonts w:eastAsia="Times New Roman"/>
@@ -8809,7 +8628,7 @@
           <w:lang w:val="en-ID" w:eastAsia="en-ID"/>
         </w:rPr>
       </w:pPr>
-      <w:bookmarkStart w:id="11" w:name="_Toc184677602"/>
+      <w:bookmarkStart w:id="11" w:name="_Toc184722150"/>
       <w:r>
         <w:rPr>
           <w:rFonts w:eastAsia="Times New Roman"/>
@@ -9958,7 +9777,7 @@
           <w:lang w:val="en-ID" w:eastAsia="en-ID"/>
         </w:rPr>
       </w:pPr>
-      <w:bookmarkStart w:id="12" w:name="_Toc184677603"/>
+      <w:bookmarkStart w:id="12" w:name="_Toc184722151"/>
       <w:r>
         <w:rPr>
           <w:rFonts w:eastAsia="Times New Roman"/>
@@ -10464,7 +10283,7 @@
           <w:lang w:val="en-ID" w:eastAsia="en-ID"/>
         </w:rPr>
       </w:pPr>
-      <w:bookmarkStart w:id="13" w:name="_Toc184677604"/>
+      <w:bookmarkStart w:id="13" w:name="_Toc184722152"/>
       <w:r>
         <w:rPr>
           <w:rFonts w:eastAsia="Times New Roman"/>
@@ -10823,7 +10642,7 @@
           <w:lang w:val="en-ID" w:eastAsia="en-ID"/>
         </w:rPr>
       </w:pPr>
-      <w:bookmarkStart w:id="14" w:name="_Toc184677605"/>
+      <w:bookmarkStart w:id="14" w:name="_Toc184722153"/>
       <w:r>
         <w:rPr>
           <w:rFonts w:eastAsia="Times New Roman"/>
@@ -11268,7 +11087,7 @@
           <w:lang w:val="en-ID" w:eastAsia="en-ID"/>
         </w:rPr>
       </w:pPr>
-      <w:bookmarkStart w:id="15" w:name="_Toc184677606"/>
+      <w:bookmarkStart w:id="15" w:name="_Toc184722154"/>
       <w:r>
         <w:rPr>
           <w:rFonts w:eastAsia="Times New Roman"/>
@@ -11580,7 +11399,7 @@
           <w:lang w:val="en-ID" w:eastAsia="en-ID"/>
         </w:rPr>
       </w:pPr>
-      <w:bookmarkStart w:id="16" w:name="_Toc184677607"/>
+      <w:bookmarkStart w:id="16" w:name="_Toc184722155"/>
       <w:r>
         <w:rPr>
           <w:rFonts w:eastAsia="Times New Roman"/>
@@ -12104,7 +11923,7 @@
         <w:spacing w:line="360" w:lineRule="auto"/>
         <w:jc w:val="center"/>
       </w:pPr>
-      <w:bookmarkStart w:id="17" w:name="_Toc184677608"/>
+      <w:bookmarkStart w:id="17" w:name="_Toc184722156"/>
       <w:r>
         <w:lastRenderedPageBreak/>
         <w:t xml:space="preserve">BAB </w:t>
@@ -12120,7 +11939,7 @@
         <w:spacing w:line="360" w:lineRule="auto"/>
         <w:jc w:val="center"/>
       </w:pPr>
-      <w:bookmarkStart w:id="18" w:name="_Toc184677609"/>
+      <w:bookmarkStart w:id="18" w:name="_Toc184722157"/>
       <w:r>
         <w:t>PANDUAN PENGGUNAAN</w:t>
       </w:r>
@@ -12154,7 +11973,7 @@
           <w:lang w:val="en-ID" w:eastAsia="en-ID"/>
         </w:rPr>
       </w:pPr>
-      <w:bookmarkStart w:id="19" w:name="_Toc184677610"/>
+      <w:bookmarkStart w:id="19" w:name="_Toc184722158"/>
       <w:r>
         <w:rPr>
           <w:rFonts w:eastAsia="Times New Roman" w:cs="Times New Roman"/>
@@ -15826,7 +15645,7 @@
           <w:lang w:val="en-ID" w:eastAsia="en-ID"/>
         </w:rPr>
       </w:pPr>
-      <w:bookmarkStart w:id="20" w:name="_Toc184677611"/>
+      <w:bookmarkStart w:id="20" w:name="_Toc184722159"/>
       <w:r>
         <w:rPr>
           <w:rFonts w:eastAsia="Times New Roman" w:cs="Times New Roman"/>
@@ -20350,7 +20169,7 @@
           <w:lang w:val="en-ID" w:eastAsia="en-ID"/>
         </w:rPr>
       </w:pPr>
-      <w:bookmarkStart w:id="21" w:name="_Toc184677612"/>
+      <w:bookmarkStart w:id="21" w:name="_Toc184722160"/>
       <w:r>
         <w:rPr>
           <w:rFonts w:eastAsia="Times New Roman" w:cs="Times New Roman"/>
@@ -23077,7 +22896,7 @@
           <w:szCs w:val="24"/>
         </w:rPr>
         <w:drawing>
-          <wp:anchor distT="0" distB="0" distL="114300" distR="114300" simplePos="0" relativeHeight="251689984" behindDoc="0" locked="0" layoutInCell="1" allowOverlap="1" wp14:anchorId="56669962" wp14:editId="0AC86995">
+          <wp:anchor distT="0" distB="0" distL="114300" distR="114300" simplePos="0" relativeHeight="251689984" behindDoc="0" locked="0" layoutInCell="1" allowOverlap="1" wp14:anchorId="56669962" wp14:editId="7F87047A">
             <wp:simplePos x="0" y="0"/>
             <wp:positionH relativeFrom="column">
               <wp:posOffset>336550</wp:posOffset>
@@ -24513,7 +24332,7 @@
         <w:spacing w:line="360" w:lineRule="auto"/>
         <w:jc w:val="center"/>
       </w:pPr>
-      <w:bookmarkStart w:id="22" w:name="_Toc184677613"/>
+      <w:bookmarkStart w:id="22" w:name="_Toc184722161"/>
       <w:r>
         <w:lastRenderedPageBreak/>
         <w:t xml:space="preserve">BAB </w:t>
@@ -24529,7 +24348,7 @@
         <w:spacing w:line="360" w:lineRule="auto"/>
         <w:jc w:val="center"/>
       </w:pPr>
-      <w:bookmarkStart w:id="23" w:name="_Toc184677614"/>
+      <w:bookmarkStart w:id="23" w:name="_Toc184722162"/>
       <w:r>
         <w:t>FAQ</w:t>
       </w:r>
@@ -24572,7 +24391,7 @@
           <w:lang w:val="en-ID" w:eastAsia="en-ID"/>
         </w:rPr>
       </w:pPr>
-      <w:bookmarkStart w:id="24" w:name="_Toc184677615"/>
+      <w:bookmarkStart w:id="24" w:name="_Toc184722163"/>
       <w:proofErr w:type="spellStart"/>
       <w:r>
         <w:rPr>
@@ -24801,7 +24620,7 @@
           <w:lang w:val="en-ID" w:eastAsia="en-ID"/>
         </w:rPr>
       </w:pPr>
-      <w:bookmarkStart w:id="25" w:name="_Toc184677616"/>
+      <w:bookmarkStart w:id="25" w:name="_Toc184722164"/>
       <w:proofErr w:type="spellStart"/>
       <w:r>
         <w:rPr>
@@ -25106,7 +24925,7 @@
           <w:lang w:val="en-ID" w:eastAsia="en-ID"/>
         </w:rPr>
       </w:pPr>
-      <w:bookmarkStart w:id="26" w:name="_Toc184677617"/>
+      <w:bookmarkStart w:id="26" w:name="_Toc184722165"/>
       <w:proofErr w:type="spellStart"/>
       <w:r>
         <w:rPr>
@@ -25414,7 +25233,7 @@
         <w:spacing w:line="360" w:lineRule="auto"/>
         <w:jc w:val="center"/>
       </w:pPr>
-      <w:bookmarkStart w:id="27" w:name="_Toc184677618"/>
+      <w:bookmarkStart w:id="27" w:name="_Toc184722166"/>
       <w:r>
         <w:lastRenderedPageBreak/>
         <w:t xml:space="preserve">BAB </w:t>
@@ -25430,7 +25249,7 @@
         <w:spacing w:line="360" w:lineRule="auto"/>
         <w:jc w:val="center"/>
       </w:pPr>
-      <w:bookmarkStart w:id="28" w:name="_Toc184677619"/>
+      <w:bookmarkStart w:id="28" w:name="_Toc184722167"/>
       <w:r>
         <w:t>PENUTUP</w:t>
       </w:r>
@@ -25491,7 +25310,7 @@
           <w:lang w:val="en-ID" w:eastAsia="en-ID"/>
         </w:rPr>
       </w:pPr>
-      <w:bookmarkStart w:id="29" w:name="_Toc184677620"/>
+      <w:bookmarkStart w:id="29" w:name="_Toc184722168"/>
       <w:proofErr w:type="spellStart"/>
       <w:r>
         <w:rPr>
@@ -25544,7 +25363,7 @@
           <w:lang w:val="en-ID" w:eastAsia="en-ID"/>
         </w:rPr>
       </w:pPr>
-      <w:bookmarkStart w:id="30" w:name="_Toc184677621"/>
+      <w:bookmarkStart w:id="30" w:name="_Toc184722169"/>
       <w:proofErr w:type="spellStart"/>
       <w:r>
         <w:rPr>
@@ -25613,7 +25432,7 @@
           <w:lang w:val="en-ID" w:eastAsia="en-ID"/>
         </w:rPr>
       </w:pPr>
-      <w:bookmarkStart w:id="31" w:name="_Toc184677622"/>
+      <w:bookmarkStart w:id="31" w:name="_Toc184722170"/>
       <w:r>
         <w:rPr>
           <w:rFonts w:eastAsia="Times New Roman"/>
@@ -25655,7 +25474,7 @@
           <w:szCs w:val="20"/>
         </w:rPr>
       </w:pPr>
-      <w:bookmarkStart w:id="32" w:name="_Toc184677623"/>
+      <w:bookmarkStart w:id="32" w:name="_Toc184722171"/>
       <w:r>
         <w:lastRenderedPageBreak/>
         <w:t>LAMPIRAN</w:t>

</xml_diff>